<commit_message>
Country Flags added in Ranking Application
</commit_message>
<xml_diff>
--- a/setup/setup_environment.docx
+++ b/setup/setup_environment.docx
@@ -1,6 +1,6 @@
 
 <file path=word/document.xml><?xml version="1.0" encoding="utf-8"?>
-<w:document xmlns:wpc="http://schemas.microsoft.com/office/word/2010/wordprocessingCanvas" xmlns:cx="http://schemas.microsoft.com/office/drawing/2014/chartex" xmlns:cx1="http://schemas.microsoft.com/office/drawing/2015/9/8/chartex" xmlns:mc="http://schemas.openxmlformats.org/markup-compatibility/2006" xmlns:o="urn:schemas-microsoft-com:office:office" xmlns:r="http://schemas.openxmlformats.org/officeDocument/2006/relationships" xmlns:m="http://schemas.openxmlformats.org/officeDocument/2006/math" xmlns:v="urn:schemas-microsoft-com:vml" xmlns:wp14="http://schemas.microsoft.com/office/word/2010/wordprocessingDrawing" xmlns:wp="http://schemas.openxmlformats.org/drawingml/2006/wordprocessingDrawing" xmlns:w10="urn:schemas-microsoft-com:office:word" xmlns:w="http://schemas.openxmlformats.org/wordprocessingml/2006/main" xmlns:w14="http://schemas.microsoft.com/office/word/2010/wordml" xmlns:w15="http://schemas.microsoft.com/office/word/2012/wordml" xmlns:w16se="http://schemas.microsoft.com/office/word/2015/wordml/symex" xmlns:wpg="http://schemas.microsoft.com/office/word/2010/wordprocessingGroup" xmlns:wpi="http://schemas.microsoft.com/office/word/2010/wordprocessingInk" xmlns:wne="http://schemas.microsoft.com/office/word/2006/wordml" xmlns:wps="http://schemas.microsoft.com/office/word/2010/wordprocessingShape" mc:Ignorable="w14 w15 w16se wp14">
+<w:document xmlns:wpc="http://schemas.microsoft.com/office/word/2010/wordprocessingCanvas" xmlns:cx="http://schemas.microsoft.com/office/drawing/2014/chartex" xmlns:cx1="http://schemas.microsoft.com/office/drawing/2015/9/8/chartex" xmlns:cx2="http://schemas.microsoft.com/office/drawing/2015/10/21/chartex" xmlns:mc="http://schemas.openxmlformats.org/markup-compatibility/2006" xmlns:o="urn:schemas-microsoft-com:office:office" xmlns:r="http://schemas.openxmlformats.org/officeDocument/2006/relationships" xmlns:m="http://schemas.openxmlformats.org/officeDocument/2006/math" xmlns:v="urn:schemas-microsoft-com:vml" xmlns:wp14="http://schemas.microsoft.com/office/word/2010/wordprocessingDrawing" xmlns:wp="http://schemas.openxmlformats.org/drawingml/2006/wordprocessingDrawing" xmlns:w10="urn:schemas-microsoft-com:office:word" xmlns:w="http://schemas.openxmlformats.org/wordprocessingml/2006/main" xmlns:w14="http://schemas.microsoft.com/office/word/2010/wordml" xmlns:w15="http://schemas.microsoft.com/office/word/2012/wordml" xmlns:w16se="http://schemas.microsoft.com/office/word/2015/wordml/symex" xmlns:wpg="http://schemas.microsoft.com/office/word/2010/wordprocessingGroup" xmlns:wpi="http://schemas.microsoft.com/office/word/2010/wordprocessingInk" xmlns:wne="http://schemas.microsoft.com/office/word/2006/wordml" xmlns:wps="http://schemas.microsoft.com/office/word/2010/wordprocessingShape" mc:Ignorable="w14 w15 w16se wp14">
   <w:body>
     <w:p>
       <w:pPr>
@@ -706,8 +706,140 @@
           <w:lang w:val="en-US"/>
         </w:rPr>
       </w:pPr>
+      <w:r>
+        <w:rPr>
+          <w:b/>
+          <w:lang w:val="en-US"/>
+        </w:rPr>
+        <w:br w:type="page"/>
+      </w:r>
+    </w:p>
+    <w:p>
+      <w:pPr>
+        <w:pStyle w:val="Heading1"/>
+        <w:rPr>
+          <w:lang w:val="en-US"/>
+        </w:rPr>
+      </w:pPr>
+      <w:r>
+        <w:rPr>
+          <w:lang w:val="en-US"/>
+        </w:rPr>
+        <w:lastRenderedPageBreak/>
+        <w:t>Flags</w:t>
+      </w:r>
+      <w:r>
+        <w:rPr>
+          <w:lang w:val="en-US"/>
+        </w:rPr>
+        <w:t xml:space="preserve"> Images</w:t>
+      </w:r>
+    </w:p>
+    <w:p>
+      <w:pPr>
+        <w:rPr>
+          <w:lang w:val="en-US"/>
+        </w:rPr>
+      </w:pPr>
+    </w:p>
+    <w:p>
+      <w:pPr>
+        <w:rPr>
+          <w:lang w:val="en-US"/>
+        </w:rPr>
+      </w:pPr>
+      <w:r>
+        <w:rPr>
+          <w:lang w:val="en-US"/>
+        </w:rPr>
+        <w:t xml:space="preserve">The flag </w:t>
+      </w:r>
+      <w:r>
+        <w:rPr>
+          <w:lang w:val="en-US"/>
+        </w:rPr>
+        <w:t xml:space="preserve">images are in </w:t>
+      </w:r>
       <w:bookmarkStart w:id="0" w:name="_GoBack"/>
       <w:bookmarkEnd w:id="0"/>
+      <w:r>
+        <w:rPr>
+          <w:lang w:val="en-US"/>
+        </w:rPr>
+        <w:t>SVG format have been taken by copying the content of a GitHub repository.</w:t>
+      </w:r>
+    </w:p>
+    <w:p>
+      <w:pPr>
+        <w:rPr>
+          <w:lang w:val="en-US"/>
+        </w:rPr>
+      </w:pPr>
+      <w:r>
+        <w:rPr>
+          <w:lang w:val="en-US"/>
+        </w:rPr>
+        <w:t>Location:</w:t>
+      </w:r>
+    </w:p>
+    <w:p>
+      <w:pPr>
+        <w:rPr>
+          <w:lang w:val="en-US"/>
+        </w:rPr>
+      </w:pPr>
+      <w:r>
+        <w:rPr>
+          <w:lang w:val="en-US"/>
+        </w:rPr>
+        <w:t>https://github.com/lipis/flag-icon-css.git</w:t>
+      </w:r>
+    </w:p>
+    <w:p>
+      <w:pPr>
+        <w:rPr>
+          <w:lang w:val="en-US"/>
+        </w:rPr>
+      </w:pPr>
+    </w:p>
+    <w:p>
+      <w:pPr>
+        <w:rPr>
+          <w:lang w:val="en-US"/>
+        </w:rPr>
+      </w:pPr>
+      <w:r>
+        <w:rPr>
+          <w:lang w:val="en-US"/>
+        </w:rPr>
+        <w:t>The fl</w:t>
+      </w:r>
+      <w:r>
+        <w:rPr>
+          <w:lang w:val="en-US"/>
+        </w:rPr>
+        <w:t>a</w:t>
+      </w:r>
+      <w:r>
+        <w:rPr>
+          <w:lang w:val="en-US"/>
+        </w:rPr>
+        <w:t>gs are linked by the iso2 naming</w:t>
+      </w:r>
+      <w:r>
+        <w:rPr>
+          <w:lang w:val="en-US"/>
+        </w:rPr>
+        <w:t xml:space="preserve">, for example for Switzerland it becomes </w:t>
+      </w:r>
+      <w:proofErr w:type="spellStart"/>
+      <w:r>
+        <w:rPr>
+          <w:lang w:val="en-US"/>
+        </w:rPr>
+        <w:t>ch.svg</w:t>
+      </w:r>
+      <w:proofErr w:type="spellEnd"/>
     </w:p>
     <w:sectPr>
       <w:pgSz w:w="11906" w:h="16838"/>
@@ -736,7 +868,7 @@
       </w:pPr>
     </w:pPrDefault>
   </w:docDefaults>
-  <w:latentStyles w:defLockedState="0" w:defUIPriority="99" w:defSemiHidden="0" w:defUnhideWhenUsed="0" w:defQFormat="0" w:count="371">
+  <w:latentStyles w:defLockedState="0" w:defUIPriority="99" w:defSemiHidden="0" w:defUnhideWhenUsed="0" w:defQFormat="0" w:count="372">
     <w:lsdException w:name="Normal" w:uiPriority="0" w:qFormat="1"/>
     <w:lsdException w:name="heading 1" w:uiPriority="9" w:qFormat="1"/>
     <w:lsdException w:name="heading 2" w:semiHidden="1" w:uiPriority="9" w:unhideWhenUsed="1" w:qFormat="1"/>
@@ -842,7 +974,6 @@
     <w:lsdException w:name="HTML Sample" w:semiHidden="1" w:unhideWhenUsed="1"/>
     <w:lsdException w:name="HTML Typewriter" w:semiHidden="1" w:unhideWhenUsed="1"/>
     <w:lsdException w:name="HTML Variable" w:semiHidden="1" w:unhideWhenUsed="1"/>
-    <w:lsdException w:name="Normal Table" w:semiHidden="1" w:unhideWhenUsed="1"/>
     <w:lsdException w:name="annotation subject" w:semiHidden="1" w:unhideWhenUsed="1"/>
     <w:lsdException w:name="No List" w:semiHidden="1" w:unhideWhenUsed="1"/>
     <w:lsdException w:name="Outline List 1" w:semiHidden="1" w:unhideWhenUsed="1"/>
@@ -889,10 +1020,8 @@
     <w:lsdException w:name="Table Subtle 2" w:semiHidden="1" w:unhideWhenUsed="1"/>
     <w:lsdException w:name="Table Web 1" w:semiHidden="1" w:unhideWhenUsed="1"/>
     <w:lsdException w:name="Table Web 2" w:semiHidden="1" w:unhideWhenUsed="1"/>
-    <w:lsdException w:name="Table Web 3" w:semiHidden="1" w:unhideWhenUsed="1"/>
     <w:lsdException w:name="Balloon Text" w:semiHidden="1" w:unhideWhenUsed="1"/>
     <w:lsdException w:name="Table Grid" w:uiPriority="39"/>
-    <w:lsdException w:name="Table Theme" w:semiHidden="1" w:unhideWhenUsed="1"/>
     <w:lsdException w:name="Placeholder Text" w:semiHidden="1"/>
     <w:lsdException w:name="No Spacing" w:uiPriority="1" w:qFormat="1"/>
     <w:lsdException w:name="Light Shading" w:uiPriority="60"/>
@@ -1108,6 +1237,7 @@
     <w:lsdException w:name="List Table 5 Dark Accent 6" w:uiPriority="50"/>
     <w:lsdException w:name="List Table 6 Colorful Accent 6" w:uiPriority="51"/>
     <w:lsdException w:name="List Table 7 Colorful Accent 6" w:uiPriority="52"/>
+    <w:lsdException w:name="Mention" w:semiHidden="1" w:unhideWhenUsed="1"/>
   </w:latentStyles>
   <w:style w:type="paragraph" w:default="1" w:styleId="Normal">
     <w:name w:val="Normal"/>

</xml_diff>

<commit_message>
Single apparatus (men only so far) ranking added
</commit_message>
<xml_diff>
--- a/setup/setup_environment.docx
+++ b/setup/setup_environment.docx
@@ -143,7 +143,7 @@
                     <pic:cNvPicPr/>
                   </pic:nvPicPr>
                   <pic:blipFill>
-                    <a:blip r:embed="rId4"/>
+                    <a:blip r:embed="rId5"/>
                     <a:stretch>
                       <a:fillRect/>
                     </a:stretch>
@@ -469,7 +469,7 @@
                     </pic:cNvPicPr>
                   </pic:nvPicPr>
                   <pic:blipFill>
-                    <a:blip r:embed="rId5">
+                    <a:blip r:embed="rId6">
                       <a:extLst>
                         <a:ext uri="{28A0092B-C50C-407E-A947-70E740481C1C}">
                           <a14:useLocalDpi xmlns:a14="http://schemas.microsoft.com/office/drawing/2010/main" val="0"/>
@@ -532,7 +532,7 @@
                     </pic:cNvPicPr>
                   </pic:nvPicPr>
                   <pic:blipFill>
-                    <a:blip r:embed="rId6">
+                    <a:blip r:embed="rId7">
                       <a:extLst>
                         <a:ext uri="{28A0092B-C50C-407E-A947-70E740481C1C}">
                           <a14:useLocalDpi xmlns:a14="http://schemas.microsoft.com/office/drawing/2010/main" val="0"/>
@@ -596,7 +596,7 @@
                     </pic:cNvPicPr>
                   </pic:nvPicPr>
                   <pic:blipFill>
-                    <a:blip r:embed="rId7">
+                    <a:blip r:embed="rId8">
                       <a:extLst>
                         <a:ext uri="{28A0092B-C50C-407E-A947-70E740481C1C}">
                           <a14:useLocalDpi xmlns:a14="http://schemas.microsoft.com/office/drawing/2010/main" val="0"/>
@@ -659,7 +659,7 @@
                     </pic:cNvPicPr>
                   </pic:nvPicPr>
                   <pic:blipFill>
-                    <a:blip r:embed="rId8">
+                    <a:blip r:embed="rId9">
                       <a:extLst>
                         <a:ext uri="{28A0092B-C50C-407E-A947-70E740481C1C}">
                           <a14:useLocalDpi xmlns:a14="http://schemas.microsoft.com/office/drawing/2010/main" val="0"/>
@@ -760,86 +760,374 @@
         </w:rPr>
         <w:t xml:space="preserve">images are in </w:t>
       </w:r>
+      <w:r>
+        <w:rPr>
+          <w:lang w:val="en-US"/>
+        </w:rPr>
+        <w:t>SVG format have been taken by copying the content of a GitHub repository.</w:t>
+      </w:r>
+    </w:p>
+    <w:p>
+      <w:pPr>
+        <w:rPr>
+          <w:lang w:val="en-US"/>
+        </w:rPr>
+      </w:pPr>
+      <w:r>
+        <w:rPr>
+          <w:lang w:val="en-US"/>
+        </w:rPr>
+        <w:t>Location:</w:t>
+      </w:r>
+    </w:p>
+    <w:p>
+      <w:pPr>
+        <w:rPr>
+          <w:lang w:val="en-US"/>
+        </w:rPr>
+      </w:pPr>
+      <w:r>
+        <w:rPr>
+          <w:lang w:val="en-US"/>
+        </w:rPr>
+        <w:t>https://github.com/lipis/flag-icon-css.git</w:t>
+      </w:r>
+    </w:p>
+    <w:p>
+      <w:pPr>
+        <w:rPr>
+          <w:lang w:val="en-US"/>
+        </w:rPr>
+      </w:pPr>
+    </w:p>
+    <w:p>
+      <w:pPr>
+        <w:rPr>
+          <w:lang w:val="en-US"/>
+        </w:rPr>
+      </w:pPr>
+      <w:r>
+        <w:rPr>
+          <w:lang w:val="en-US"/>
+        </w:rPr>
+        <w:t>The fl</w:t>
+      </w:r>
+      <w:r>
+        <w:rPr>
+          <w:lang w:val="en-US"/>
+        </w:rPr>
+        <w:t>a</w:t>
+      </w:r>
+      <w:r>
+        <w:rPr>
+          <w:lang w:val="en-US"/>
+        </w:rPr>
+        <w:t>gs are linked by the iso2 naming</w:t>
+      </w:r>
+      <w:r>
+        <w:rPr>
+          <w:lang w:val="en-US"/>
+        </w:rPr>
+        <w:t xml:space="preserve">, for example for Switzerland it becomes </w:t>
+      </w:r>
+      <w:proofErr w:type="spellStart"/>
+      <w:r>
+        <w:rPr>
+          <w:lang w:val="en-US"/>
+        </w:rPr>
+        <w:t>ch.svg</w:t>
+      </w:r>
+      <w:proofErr w:type="spellEnd"/>
+    </w:p>
+    <w:p>
+      <w:pPr>
+        <w:rPr>
+          <w:lang w:val="en-US"/>
+        </w:rPr>
+      </w:pPr>
+    </w:p>
+    <w:p>
+      <w:pPr>
+        <w:rPr>
+          <w:lang w:val="en-US"/>
+        </w:rPr>
+      </w:pPr>
+      <w:r>
+        <w:rPr>
+          <w:lang w:val="en-US"/>
+        </w:rPr>
+        <w:br w:type="page"/>
+      </w:r>
+    </w:p>
+    <w:p>
+      <w:pPr>
+        <w:pStyle w:val="Heading1"/>
+        <w:rPr>
+          <w:lang w:val="en-US"/>
+        </w:rPr>
+      </w:pPr>
+      <w:r>
+        <w:rPr>
+          <w:lang w:val="en-US"/>
+        </w:rPr>
+        <w:lastRenderedPageBreak/>
+        <w:t>Deploying the Application</w:t>
+      </w:r>
+    </w:p>
+    <w:p>
+      <w:pPr>
+        <w:pStyle w:val="Heading2"/>
+        <w:rPr>
+          <w:lang w:val="en-US"/>
+        </w:rPr>
+      </w:pPr>
+      <w:r>
+        <w:rPr>
+          <w:lang w:val="en-US"/>
+        </w:rPr>
+        <w:t>Windows</w:t>
+      </w:r>
+    </w:p>
+    <w:p>
+      <w:pPr>
+        <w:rPr>
+          <w:lang w:val="en-US"/>
+        </w:rPr>
+      </w:pPr>
+      <w:r>
+        <w:rPr>
+          <w:lang w:val="en-US"/>
+        </w:rPr>
+        <w:t xml:space="preserve">On windows open the </w:t>
+      </w:r>
+      <w:proofErr w:type="spellStart"/>
+      <w:r>
+        <w:rPr>
+          <w:lang w:val="en-US"/>
+        </w:rPr>
+        <w:t>Qt</w:t>
+      </w:r>
+      <w:proofErr w:type="spellEnd"/>
+      <w:r>
+        <w:rPr>
+          <w:lang w:val="en-US"/>
+        </w:rPr>
+        <w:t xml:space="preserve"> Terminal and go to the release folder where the executable is located.</w:t>
+      </w:r>
+    </w:p>
+    <w:p>
+      <w:pPr>
+        <w:pStyle w:val="ListParagraph"/>
+        <w:numPr>
+          <w:ilvl w:val="0"/>
+          <w:numId w:val="1"/>
+        </w:numPr>
+        <w:rPr>
+          <w:rFonts w:ascii="Consolas" w:hAnsi="Consolas" w:cs="Consolas"/>
+          <w:lang w:val="en-US"/>
+        </w:rPr>
+      </w:pPr>
+      <w:r>
+        <w:rPr>
+          <w:rFonts w:ascii="Consolas" w:hAnsi="Consolas" w:cs="Consolas"/>
+          <w:lang w:val="en-US"/>
+        </w:rPr>
+        <w:t>cd C:\Private\MemorialGander\build-MGShowRanking-Desktop_Qt_5_7_0_MinGW_32bit-Release\release</w:t>
+      </w:r>
+    </w:p>
+    <w:p>
+      <w:pPr>
+        <w:rPr>
+          <w:rFonts w:ascii="Consolas" w:hAnsi="Consolas" w:cs="Consolas"/>
+          <w:lang w:val="en-US"/>
+        </w:rPr>
+      </w:pPr>
+    </w:p>
+    <w:p>
+      <w:pPr>
+        <w:rPr>
+          <w:rFonts w:ascii="Consolas" w:hAnsi="Consolas" w:cs="Consolas"/>
+          <w:lang w:val="en-US"/>
+        </w:rPr>
+      </w:pPr>
+      <w:r>
+        <w:rPr>
+          <w:rFonts w:ascii="Consolas" w:hAnsi="Consolas" w:cs="Consolas"/>
+          <w:lang w:val="en-US"/>
+        </w:rPr>
+        <w:t>Call</w:t>
+      </w:r>
+    </w:p>
+    <w:p>
+      <w:pPr>
+        <w:pStyle w:val="ListParagraph"/>
+        <w:numPr>
+          <w:ilvl w:val="0"/>
+          <w:numId w:val="1"/>
+        </w:numPr>
+        <w:rPr>
+          <w:rFonts w:ascii="Consolas" w:hAnsi="Consolas" w:cs="Consolas"/>
+          <w:lang w:val="en-US"/>
+        </w:rPr>
+      </w:pPr>
+      <w:proofErr w:type="spellStart"/>
+      <w:r>
+        <w:rPr>
+          <w:rFonts w:ascii="Consolas" w:hAnsi="Consolas" w:cs="Consolas"/>
+          <w:lang w:val="en-US"/>
+        </w:rPr>
+        <w:t>windeployqt</w:t>
+      </w:r>
+      <w:proofErr w:type="spellEnd"/>
+      <w:r>
+        <w:rPr>
+          <w:rFonts w:ascii="Consolas" w:hAnsi="Consolas" w:cs="Consolas"/>
+          <w:lang w:val="en-US"/>
+        </w:rPr>
+        <w:t xml:space="preserve"> </w:t>
+      </w:r>
+      <w:r>
+        <w:rPr>
+          <w:rFonts w:ascii="Consolas" w:hAnsi="Consolas" w:cs="Consolas"/>
+          <w:lang w:val="en-US"/>
+        </w:rPr>
+        <w:t xml:space="preserve">–-quick </w:t>
+      </w:r>
+      <w:r>
+        <w:rPr>
+          <w:rFonts w:ascii="Consolas" w:hAnsi="Consolas" w:cs="Consolas"/>
+          <w:lang w:val="en-US"/>
+        </w:rPr>
+        <w:t>--</w:t>
+      </w:r>
+      <w:proofErr w:type="spellStart"/>
+      <w:r>
+        <w:rPr>
+          <w:rFonts w:ascii="Consolas" w:hAnsi="Consolas" w:cs="Consolas"/>
+          <w:lang w:val="en-US"/>
+        </w:rPr>
+        <w:t>qmldir</w:t>
+      </w:r>
+      <w:proofErr w:type="spellEnd"/>
+      <w:r>
+        <w:rPr>
+          <w:rFonts w:ascii="Consolas" w:hAnsi="Consolas" w:cs="Consolas"/>
+          <w:lang w:val="en-US"/>
+        </w:rPr>
+        <w:t xml:space="preserve"> </w:t>
+      </w:r>
+      <w:proofErr w:type="gramStart"/>
+      <w:r>
+        <w:rPr>
+          <w:rFonts w:ascii="Consolas" w:hAnsi="Consolas" w:cs="Consolas"/>
+          <w:lang w:val="en-US"/>
+        </w:rPr>
+        <w:t>"..</w:t>
+      </w:r>
+      <w:proofErr w:type="gramEnd"/>
+      <w:r>
+        <w:rPr>
+          <w:rFonts w:ascii="Consolas" w:hAnsi="Consolas" w:cs="Consolas"/>
+          <w:lang w:val="en-US"/>
+        </w:rPr>
+        <w:t>\..\</w:t>
+      </w:r>
+      <w:proofErr w:type="spellStart"/>
+      <w:r>
+        <w:rPr>
+          <w:rFonts w:ascii="Consolas" w:hAnsi="Consolas" w:cs="Consolas"/>
+          <w:lang w:val="en-US"/>
+        </w:rPr>
+        <w:t>MGShowRanking</w:t>
+      </w:r>
+      <w:proofErr w:type="spellEnd"/>
+      <w:r>
+        <w:rPr>
+          <w:rFonts w:ascii="Consolas" w:hAnsi="Consolas" w:cs="Consolas"/>
+          <w:lang w:val="en-US"/>
+        </w:rPr>
+        <w:t>\</w:t>
+      </w:r>
+      <w:proofErr w:type="spellStart"/>
+      <w:r>
+        <w:rPr>
+          <w:rFonts w:ascii="Consolas" w:hAnsi="Consolas" w:cs="Consolas"/>
+          <w:lang w:val="en-US"/>
+        </w:rPr>
+        <w:t>src</w:t>
+      </w:r>
+      <w:proofErr w:type="spellEnd"/>
+      <w:r>
+        <w:rPr>
+          <w:rFonts w:ascii="Consolas" w:hAnsi="Consolas" w:cs="Consolas"/>
+          <w:lang w:val="en-US"/>
+        </w:rPr>
+        <w:t>\</w:t>
+      </w:r>
+      <w:proofErr w:type="spellStart"/>
+      <w:r>
+        <w:rPr>
+          <w:rFonts w:ascii="Consolas" w:hAnsi="Consolas" w:cs="Consolas"/>
+          <w:lang w:val="en-US"/>
+        </w:rPr>
+        <w:t>qml</w:t>
+      </w:r>
+      <w:proofErr w:type="spellEnd"/>
+      <w:r>
+        <w:rPr>
+          <w:rFonts w:ascii="Consolas" w:hAnsi="Consolas" w:cs="Consolas"/>
+          <w:lang w:val="en-US"/>
+        </w:rPr>
+        <w:t xml:space="preserve"> ..\..\</w:t>
+      </w:r>
+      <w:proofErr w:type="spellStart"/>
+      <w:r>
+        <w:rPr>
+          <w:rFonts w:ascii="Consolas" w:hAnsi="Consolas" w:cs="Consolas"/>
+          <w:lang w:val="en-US"/>
+        </w:rPr>
+        <w:t>MGCommon</w:t>
+      </w:r>
+      <w:proofErr w:type="spellEnd"/>
+      <w:r>
+        <w:rPr>
+          <w:rFonts w:ascii="Consolas" w:hAnsi="Consolas" w:cs="Consolas"/>
+          <w:lang w:val="en-US"/>
+        </w:rPr>
+        <w:t>\</w:t>
+      </w:r>
+      <w:proofErr w:type="spellStart"/>
+      <w:r>
+        <w:rPr>
+          <w:rFonts w:ascii="Consolas" w:hAnsi="Consolas" w:cs="Consolas"/>
+          <w:lang w:val="en-US"/>
+        </w:rPr>
+        <w:t>qml</w:t>
+      </w:r>
+      <w:proofErr w:type="spellEnd"/>
+      <w:r>
+        <w:rPr>
+          <w:rFonts w:ascii="Consolas" w:hAnsi="Consolas" w:cs="Consolas"/>
+          <w:lang w:val="en-US"/>
+        </w:rPr>
+        <w:t>-styles" .</w:t>
+      </w:r>
+    </w:p>
+    <w:p>
+      <w:pPr>
+        <w:rPr>
+          <w:lang w:val="en-US"/>
+        </w:rPr>
+      </w:pPr>
+    </w:p>
+    <w:p>
+      <w:pPr>
+        <w:rPr>
+          <w:lang w:val="en-US"/>
+        </w:rPr>
+      </w:pPr>
       <w:bookmarkStart w:id="0" w:name="_GoBack"/>
       <w:bookmarkEnd w:id="0"/>
-      <w:r>
-        <w:rPr>
-          <w:lang w:val="en-US"/>
-        </w:rPr>
-        <w:t>SVG format have been taken by copying the content of a GitHub repository.</w:t>
-      </w:r>
-    </w:p>
-    <w:p>
-      <w:pPr>
-        <w:rPr>
-          <w:lang w:val="en-US"/>
-        </w:rPr>
-      </w:pPr>
-      <w:r>
-        <w:rPr>
-          <w:lang w:val="en-US"/>
-        </w:rPr>
-        <w:t>Location:</w:t>
-      </w:r>
-    </w:p>
-    <w:p>
-      <w:pPr>
-        <w:rPr>
-          <w:lang w:val="en-US"/>
-        </w:rPr>
-      </w:pPr>
-      <w:r>
-        <w:rPr>
-          <w:lang w:val="en-US"/>
-        </w:rPr>
-        <w:t>https://github.com/lipis/flag-icon-css.git</w:t>
-      </w:r>
-    </w:p>
-    <w:p>
-      <w:pPr>
-        <w:rPr>
-          <w:lang w:val="en-US"/>
-        </w:rPr>
-      </w:pPr>
-    </w:p>
-    <w:p>
-      <w:pPr>
-        <w:rPr>
-          <w:lang w:val="en-US"/>
-        </w:rPr>
-      </w:pPr>
-      <w:r>
-        <w:rPr>
-          <w:lang w:val="en-US"/>
-        </w:rPr>
-        <w:t>The fl</w:t>
-      </w:r>
-      <w:r>
-        <w:rPr>
-          <w:lang w:val="en-US"/>
-        </w:rPr>
-        <w:t>a</w:t>
-      </w:r>
-      <w:r>
-        <w:rPr>
-          <w:lang w:val="en-US"/>
-        </w:rPr>
-        <w:t>gs are linked by the iso2 naming</w:t>
-      </w:r>
-      <w:r>
-        <w:rPr>
-          <w:lang w:val="en-US"/>
-        </w:rPr>
-        <w:t xml:space="preserve">, for example for Switzerland it becomes </w:t>
-      </w:r>
-      <w:proofErr w:type="spellStart"/>
-      <w:r>
-        <w:rPr>
-          <w:lang w:val="en-US"/>
-        </w:rPr>
-        <w:t>ch.svg</w:t>
-      </w:r>
-      <w:proofErr w:type="spellEnd"/>
     </w:p>
     <w:sectPr>
       <w:pgSz w:w="11906" w:h="16838"/>
@@ -849,6 +1137,241 @@
     </w:sectPr>
   </w:body>
 </w:document>
+</file>
+
+<file path=word/numbering.xml><?xml version="1.0" encoding="utf-8"?>
+<w:numbering xmlns:wpc="http://schemas.microsoft.com/office/word/2010/wordprocessingCanvas" xmlns:cx="http://schemas.microsoft.com/office/drawing/2014/chartex" xmlns:cx1="http://schemas.microsoft.com/office/drawing/2015/9/8/chartex" xmlns:cx2="http://schemas.microsoft.com/office/drawing/2015/10/21/chartex" xmlns:mc="http://schemas.openxmlformats.org/markup-compatibility/2006" xmlns:o="urn:schemas-microsoft-com:office:office" xmlns:r="http://schemas.openxmlformats.org/officeDocument/2006/relationships" xmlns:m="http://schemas.openxmlformats.org/officeDocument/2006/math" xmlns:v="urn:schemas-microsoft-com:vml" xmlns:wp14="http://schemas.microsoft.com/office/word/2010/wordprocessingDrawing" xmlns:wp="http://schemas.openxmlformats.org/drawingml/2006/wordprocessingDrawing" xmlns:w10="urn:schemas-microsoft-com:office:word" xmlns:w="http://schemas.openxmlformats.org/wordprocessingml/2006/main" xmlns:w14="http://schemas.microsoft.com/office/word/2010/wordml" xmlns:w15="http://schemas.microsoft.com/office/word/2012/wordml" xmlns:w16se="http://schemas.microsoft.com/office/word/2015/wordml/symex" xmlns:wpg="http://schemas.microsoft.com/office/word/2010/wordprocessingGroup" xmlns:wpi="http://schemas.microsoft.com/office/word/2010/wordprocessingInk" xmlns:wne="http://schemas.microsoft.com/office/word/2006/wordml" xmlns:wps="http://schemas.microsoft.com/office/word/2010/wordprocessingShape" mc:Ignorable="w14 w15 w16se wp14">
+  <w:abstractNum w:abstractNumId="0" w15:restartNumberingAfterBreak="0">
+    <w:nsid w:val="211F62EE"/>
+    <w:multiLevelType w:val="hybridMultilevel"/>
+    <w:tmpl w:val="B6986DFC"/>
+    <w:lvl w:ilvl="0" w:tplc="6B10A3E2">
+      <w:numFmt w:val="bullet"/>
+      <w:lvlText w:val=""/>
+      <w:lvlJc w:val="left"/>
+      <w:pPr>
+        <w:ind w:left="720" w:hanging="360"/>
+      </w:pPr>
+      <w:rPr>
+        <w:rFonts w:ascii="Wingdings" w:eastAsiaTheme="minorHAnsi" w:hAnsi="Wingdings" w:cs="Consolas" w:hint="default"/>
+      </w:rPr>
+    </w:lvl>
+    <w:lvl w:ilvl="1" w:tplc="08070003" w:tentative="1">
+      <w:start w:val="1"/>
+      <w:numFmt w:val="bullet"/>
+      <w:lvlText w:val="o"/>
+      <w:lvlJc w:val="left"/>
+      <w:pPr>
+        <w:ind w:left="1440" w:hanging="360"/>
+      </w:pPr>
+      <w:rPr>
+        <w:rFonts w:ascii="Courier New" w:hAnsi="Courier New" w:cs="Courier New" w:hint="default"/>
+      </w:rPr>
+    </w:lvl>
+    <w:lvl w:ilvl="2" w:tplc="08070005" w:tentative="1">
+      <w:start w:val="1"/>
+      <w:numFmt w:val="bullet"/>
+      <w:lvlText w:val=""/>
+      <w:lvlJc w:val="left"/>
+      <w:pPr>
+        <w:ind w:left="2160" w:hanging="360"/>
+      </w:pPr>
+      <w:rPr>
+        <w:rFonts w:ascii="Wingdings" w:hAnsi="Wingdings" w:hint="default"/>
+      </w:rPr>
+    </w:lvl>
+    <w:lvl w:ilvl="3" w:tplc="08070001" w:tentative="1">
+      <w:start w:val="1"/>
+      <w:numFmt w:val="bullet"/>
+      <w:lvlText w:val=""/>
+      <w:lvlJc w:val="left"/>
+      <w:pPr>
+        <w:ind w:left="2880" w:hanging="360"/>
+      </w:pPr>
+      <w:rPr>
+        <w:rFonts w:ascii="Symbol" w:hAnsi="Symbol" w:hint="default"/>
+      </w:rPr>
+    </w:lvl>
+    <w:lvl w:ilvl="4" w:tplc="08070003" w:tentative="1">
+      <w:start w:val="1"/>
+      <w:numFmt w:val="bullet"/>
+      <w:lvlText w:val="o"/>
+      <w:lvlJc w:val="left"/>
+      <w:pPr>
+        <w:ind w:left="3600" w:hanging="360"/>
+      </w:pPr>
+      <w:rPr>
+        <w:rFonts w:ascii="Courier New" w:hAnsi="Courier New" w:cs="Courier New" w:hint="default"/>
+      </w:rPr>
+    </w:lvl>
+    <w:lvl w:ilvl="5" w:tplc="08070005" w:tentative="1">
+      <w:start w:val="1"/>
+      <w:numFmt w:val="bullet"/>
+      <w:lvlText w:val=""/>
+      <w:lvlJc w:val="left"/>
+      <w:pPr>
+        <w:ind w:left="4320" w:hanging="360"/>
+      </w:pPr>
+      <w:rPr>
+        <w:rFonts w:ascii="Wingdings" w:hAnsi="Wingdings" w:hint="default"/>
+      </w:rPr>
+    </w:lvl>
+    <w:lvl w:ilvl="6" w:tplc="08070001" w:tentative="1">
+      <w:start w:val="1"/>
+      <w:numFmt w:val="bullet"/>
+      <w:lvlText w:val=""/>
+      <w:lvlJc w:val="left"/>
+      <w:pPr>
+        <w:ind w:left="5040" w:hanging="360"/>
+      </w:pPr>
+      <w:rPr>
+        <w:rFonts w:ascii="Symbol" w:hAnsi="Symbol" w:hint="default"/>
+      </w:rPr>
+    </w:lvl>
+    <w:lvl w:ilvl="7" w:tplc="08070003" w:tentative="1">
+      <w:start w:val="1"/>
+      <w:numFmt w:val="bullet"/>
+      <w:lvlText w:val="o"/>
+      <w:lvlJc w:val="left"/>
+      <w:pPr>
+        <w:ind w:left="5760" w:hanging="360"/>
+      </w:pPr>
+      <w:rPr>
+        <w:rFonts w:ascii="Courier New" w:hAnsi="Courier New" w:cs="Courier New" w:hint="default"/>
+      </w:rPr>
+    </w:lvl>
+    <w:lvl w:ilvl="8" w:tplc="08070005" w:tentative="1">
+      <w:start w:val="1"/>
+      <w:numFmt w:val="bullet"/>
+      <w:lvlText w:val=""/>
+      <w:lvlJc w:val="left"/>
+      <w:pPr>
+        <w:ind w:left="6480" w:hanging="360"/>
+      </w:pPr>
+      <w:rPr>
+        <w:rFonts w:ascii="Wingdings" w:hAnsi="Wingdings" w:hint="default"/>
+      </w:rPr>
+    </w:lvl>
+  </w:abstractNum>
+  <w:abstractNum w:abstractNumId="1" w15:restartNumberingAfterBreak="0">
+    <w:nsid w:val="6E1C70C1"/>
+    <w:multiLevelType w:val="hybridMultilevel"/>
+    <w:tmpl w:val="00A8A3A4"/>
+    <w:lvl w:ilvl="0" w:tplc="FC36627E">
+      <w:numFmt w:val="bullet"/>
+      <w:lvlText w:val=""/>
+      <w:lvlJc w:val="left"/>
+      <w:pPr>
+        <w:ind w:left="720" w:hanging="360"/>
+      </w:pPr>
+      <w:rPr>
+        <w:rFonts w:ascii="Wingdings" w:eastAsiaTheme="minorHAnsi" w:hAnsi="Wingdings" w:cs="Consolas" w:hint="default"/>
+      </w:rPr>
+    </w:lvl>
+    <w:lvl w:ilvl="1" w:tplc="08070003" w:tentative="1">
+      <w:start w:val="1"/>
+      <w:numFmt w:val="bullet"/>
+      <w:lvlText w:val="o"/>
+      <w:lvlJc w:val="left"/>
+      <w:pPr>
+        <w:ind w:left="1440" w:hanging="360"/>
+      </w:pPr>
+      <w:rPr>
+        <w:rFonts w:ascii="Courier New" w:hAnsi="Courier New" w:cs="Courier New" w:hint="default"/>
+      </w:rPr>
+    </w:lvl>
+    <w:lvl w:ilvl="2" w:tplc="08070005" w:tentative="1">
+      <w:start w:val="1"/>
+      <w:numFmt w:val="bullet"/>
+      <w:lvlText w:val=""/>
+      <w:lvlJc w:val="left"/>
+      <w:pPr>
+        <w:ind w:left="2160" w:hanging="360"/>
+      </w:pPr>
+      <w:rPr>
+        <w:rFonts w:ascii="Wingdings" w:hAnsi="Wingdings" w:hint="default"/>
+      </w:rPr>
+    </w:lvl>
+    <w:lvl w:ilvl="3" w:tplc="08070001" w:tentative="1">
+      <w:start w:val="1"/>
+      <w:numFmt w:val="bullet"/>
+      <w:lvlText w:val=""/>
+      <w:lvlJc w:val="left"/>
+      <w:pPr>
+        <w:ind w:left="2880" w:hanging="360"/>
+      </w:pPr>
+      <w:rPr>
+        <w:rFonts w:ascii="Symbol" w:hAnsi="Symbol" w:hint="default"/>
+      </w:rPr>
+    </w:lvl>
+    <w:lvl w:ilvl="4" w:tplc="08070003" w:tentative="1">
+      <w:start w:val="1"/>
+      <w:numFmt w:val="bullet"/>
+      <w:lvlText w:val="o"/>
+      <w:lvlJc w:val="left"/>
+      <w:pPr>
+        <w:ind w:left="3600" w:hanging="360"/>
+      </w:pPr>
+      <w:rPr>
+        <w:rFonts w:ascii="Courier New" w:hAnsi="Courier New" w:cs="Courier New" w:hint="default"/>
+      </w:rPr>
+    </w:lvl>
+    <w:lvl w:ilvl="5" w:tplc="08070005" w:tentative="1">
+      <w:start w:val="1"/>
+      <w:numFmt w:val="bullet"/>
+      <w:lvlText w:val=""/>
+      <w:lvlJc w:val="left"/>
+      <w:pPr>
+        <w:ind w:left="4320" w:hanging="360"/>
+      </w:pPr>
+      <w:rPr>
+        <w:rFonts w:ascii="Wingdings" w:hAnsi="Wingdings" w:hint="default"/>
+      </w:rPr>
+    </w:lvl>
+    <w:lvl w:ilvl="6" w:tplc="08070001" w:tentative="1">
+      <w:start w:val="1"/>
+      <w:numFmt w:val="bullet"/>
+      <w:lvlText w:val=""/>
+      <w:lvlJc w:val="left"/>
+      <w:pPr>
+        <w:ind w:left="5040" w:hanging="360"/>
+      </w:pPr>
+      <w:rPr>
+        <w:rFonts w:ascii="Symbol" w:hAnsi="Symbol" w:hint="default"/>
+      </w:rPr>
+    </w:lvl>
+    <w:lvl w:ilvl="7" w:tplc="08070003" w:tentative="1">
+      <w:start w:val="1"/>
+      <w:numFmt w:val="bullet"/>
+      <w:lvlText w:val="o"/>
+      <w:lvlJc w:val="left"/>
+      <w:pPr>
+        <w:ind w:left="5760" w:hanging="360"/>
+      </w:pPr>
+      <w:rPr>
+        <w:rFonts w:ascii="Courier New" w:hAnsi="Courier New" w:cs="Courier New" w:hint="default"/>
+      </w:rPr>
+    </w:lvl>
+    <w:lvl w:ilvl="8" w:tplc="08070005" w:tentative="1">
+      <w:start w:val="1"/>
+      <w:numFmt w:val="bullet"/>
+      <w:lvlText w:val=""/>
+      <w:lvlJc w:val="left"/>
+      <w:pPr>
+        <w:ind w:left="6480" w:hanging="360"/>
+      </w:pPr>
+      <w:rPr>
+        <w:rFonts w:ascii="Wingdings" w:hAnsi="Wingdings" w:hint="default"/>
+      </w:rPr>
+    </w:lvl>
+  </w:abstractNum>
+  <w:num w:numId="1">
+    <w:abstractNumId w:val="1"/>
+  </w:num>
+  <w:num w:numId="2">
+    <w:abstractNumId w:val="0"/>
+  </w:num>
+</w:numbering>
 </file>
 
 <file path=word/styles.xml><?xml version="1.0" encoding="utf-8"?>
@@ -974,6 +1497,7 @@
     <w:lsdException w:name="HTML Sample" w:semiHidden="1" w:unhideWhenUsed="1"/>
     <w:lsdException w:name="HTML Typewriter" w:semiHidden="1" w:unhideWhenUsed="1"/>
     <w:lsdException w:name="HTML Variable" w:semiHidden="1" w:unhideWhenUsed="1"/>
+    <w:lsdException w:name="Normal Table" w:semiHidden="1" w:unhideWhenUsed="1"/>
     <w:lsdException w:name="annotation subject" w:semiHidden="1" w:unhideWhenUsed="1"/>
     <w:lsdException w:name="No List" w:semiHidden="1" w:unhideWhenUsed="1"/>
     <w:lsdException w:name="Outline List 1" w:semiHidden="1" w:unhideWhenUsed="1"/>
@@ -1020,8 +1544,10 @@
     <w:lsdException w:name="Table Subtle 2" w:semiHidden="1" w:unhideWhenUsed="1"/>
     <w:lsdException w:name="Table Web 1" w:semiHidden="1" w:unhideWhenUsed="1"/>
     <w:lsdException w:name="Table Web 2" w:semiHidden="1" w:unhideWhenUsed="1"/>
+    <w:lsdException w:name="Table Web 3" w:semiHidden="1" w:unhideWhenUsed="1"/>
     <w:lsdException w:name="Balloon Text" w:semiHidden="1" w:unhideWhenUsed="1"/>
     <w:lsdException w:name="Table Grid" w:uiPriority="39"/>
+    <w:lsdException w:name="Table Theme" w:semiHidden="1" w:unhideWhenUsed="1"/>
     <w:lsdException w:name="Placeholder Text" w:semiHidden="1"/>
     <w:lsdException w:name="No Spacing" w:uiPriority="1" w:qFormat="1"/>
     <w:lsdException w:name="Light Shading" w:uiPriority="60"/>
@@ -1339,6 +1865,17 @@
       <w:szCs w:val="26"/>
     </w:rPr>
   </w:style>
+  <w:style w:type="paragraph" w:styleId="ListParagraph">
+    <w:name w:val="List Paragraph"/>
+    <w:basedOn w:val="Normal"/>
+    <w:uiPriority w:val="34"/>
+    <w:qFormat/>
+    <w:rsid w:val="00013AA2"/>
+    <w:pPr>
+      <w:ind w:left="720"/>
+      <w:contextualSpacing/>
+    </w:pPr>
+  </w:style>
 </w:styles>
 </file>
 

</xml_diff>

<commit_message>
DB backup after inserting force_score column
</commit_message>
<xml_diff>
--- a/setup/setup_environment.docx
+++ b/setup/setup_environment.docx
@@ -871,6 +871,303 @@
           <w:lang w:val="en-US"/>
         </w:rPr>
         <w:lastRenderedPageBreak/>
+        <w:t>Database Backup</w:t>
+      </w:r>
+    </w:p>
+    <w:p>
+      <w:pPr>
+        <w:pStyle w:val="Heading2"/>
+        <w:rPr>
+          <w:lang w:val="en-US"/>
+        </w:rPr>
+      </w:pPr>
+      <w:r>
+        <w:rPr>
+          <w:lang w:val="en-US"/>
+        </w:rPr>
+        <w:t>Save</w:t>
+      </w:r>
+    </w:p>
+    <w:p>
+      <w:pPr>
+        <w:rPr>
+          <w:lang w:val="en-US"/>
+        </w:rPr>
+      </w:pPr>
+      <w:r>
+        <w:rPr>
+          <w:lang w:val="en-US"/>
+        </w:rPr>
+        <w:t xml:space="preserve">In order to save the current database </w:t>
+      </w:r>
+      <w:proofErr w:type="gramStart"/>
+      <w:r>
+        <w:rPr>
+          <w:lang w:val="en-US"/>
+        </w:rPr>
+        <w:t xml:space="preserve">open  </w:t>
+      </w:r>
+      <w:proofErr w:type="spellStart"/>
+      <w:r>
+        <w:rPr>
+          <w:lang w:val="en-US"/>
+        </w:rPr>
+        <w:t>pgAdminIII</w:t>
+      </w:r>
+      <w:proofErr w:type="spellEnd"/>
+      <w:proofErr w:type="gramEnd"/>
+      <w:r>
+        <w:rPr>
+          <w:lang w:val="en-US"/>
+        </w:rPr>
+        <w:t xml:space="preserve"> and click on the </w:t>
+      </w:r>
+      <w:proofErr w:type="spellStart"/>
+      <w:r>
+        <w:rPr>
+          <w:lang w:val="en-US"/>
+        </w:rPr>
+        <w:t>ginnastica</w:t>
+      </w:r>
+      <w:proofErr w:type="spellEnd"/>
+      <w:r>
+        <w:rPr>
+          <w:lang w:val="en-US"/>
+        </w:rPr>
+        <w:t xml:space="preserve"> database with the right-button and select “Backup..”</w:t>
+      </w:r>
+    </w:p>
+    <w:p>
+      <w:pPr>
+        <w:rPr>
+          <w:lang w:val="en-US"/>
+        </w:rPr>
+      </w:pPr>
+      <w:r>
+        <w:rPr>
+          <w:noProof/>
+          <w:lang w:eastAsia="de-CH"/>
+        </w:rPr>
+        <w:drawing>
+          <wp:inline distT="0" distB="0" distL="0" distR="0" wp14:anchorId="08BD7003" wp14:editId="3989E455">
+            <wp:extent cx="1507253" cy="2106409"/>
+            <wp:effectExtent l="0" t="0" r="0" b="8255"/>
+            <wp:docPr id="6" name="Picture 6"/>
+            <wp:cNvGraphicFramePr>
+              <a:graphicFrameLocks xmlns:a="http://schemas.openxmlformats.org/drawingml/2006/main" noChangeAspect="1"/>
+            </wp:cNvGraphicFramePr>
+            <a:graphic xmlns:a="http://schemas.openxmlformats.org/drawingml/2006/main">
+              <a:graphicData uri="http://schemas.openxmlformats.org/drawingml/2006/picture">
+                <pic:pic xmlns:pic="http://schemas.openxmlformats.org/drawingml/2006/picture">
+                  <pic:nvPicPr>
+                    <pic:cNvPr id="1" name=""/>
+                    <pic:cNvPicPr/>
+                  </pic:nvPicPr>
+                  <pic:blipFill>
+                    <a:blip r:embed="rId10"/>
+                    <a:stretch>
+                      <a:fillRect/>
+                    </a:stretch>
+                  </pic:blipFill>
+                  <pic:spPr>
+                    <a:xfrm>
+                      <a:off x="0" y="0"/>
+                      <a:ext cx="1517578" cy="2120838"/>
+                    </a:xfrm>
+                    <a:prstGeom prst="rect">
+                      <a:avLst/>
+                    </a:prstGeom>
+                  </pic:spPr>
+                </pic:pic>
+              </a:graphicData>
+            </a:graphic>
+          </wp:inline>
+        </w:drawing>
+      </w:r>
+    </w:p>
+    <w:p>
+      <w:pPr>
+        <w:rPr>
+          <w:lang w:val="en-US"/>
+        </w:rPr>
+      </w:pPr>
+      <w:r>
+        <w:rPr>
+          <w:lang w:val="en-US"/>
+        </w:rPr>
+        <w:t>Create a new file with format “Custom”</w:t>
+      </w:r>
+    </w:p>
+    <w:p>
+      <w:pPr>
+        <w:rPr>
+          <w:lang w:val="en-US"/>
+        </w:rPr>
+      </w:pPr>
+      <w:r>
+        <w:rPr>
+          <w:noProof/>
+          <w:lang w:eastAsia="de-CH"/>
+        </w:rPr>
+        <w:drawing>
+          <wp:inline distT="0" distB="0" distL="0" distR="0" wp14:anchorId="2969D0F0" wp14:editId="29713C50">
+            <wp:extent cx="2767163" cy="1939332"/>
+            <wp:effectExtent l="0" t="0" r="0" b="3810"/>
+            <wp:docPr id="7" name="Picture 7"/>
+            <wp:cNvGraphicFramePr>
+              <a:graphicFrameLocks xmlns:a="http://schemas.openxmlformats.org/drawingml/2006/main" noChangeAspect="1"/>
+            </wp:cNvGraphicFramePr>
+            <a:graphic xmlns:a="http://schemas.openxmlformats.org/drawingml/2006/main">
+              <a:graphicData uri="http://schemas.openxmlformats.org/drawingml/2006/picture">
+                <pic:pic xmlns:pic="http://schemas.openxmlformats.org/drawingml/2006/picture">
+                  <pic:nvPicPr>
+                    <pic:cNvPr id="1" name=""/>
+                    <pic:cNvPicPr/>
+                  </pic:nvPicPr>
+                  <pic:blipFill>
+                    <a:blip r:embed="rId11"/>
+                    <a:stretch>
+                      <a:fillRect/>
+                    </a:stretch>
+                  </pic:blipFill>
+                  <pic:spPr>
+                    <a:xfrm>
+                      <a:off x="0" y="0"/>
+                      <a:ext cx="2782906" cy="1950365"/>
+                    </a:xfrm>
+                    <a:prstGeom prst="rect">
+                      <a:avLst/>
+                    </a:prstGeom>
+                  </pic:spPr>
+                </pic:pic>
+              </a:graphicData>
+            </a:graphic>
+          </wp:inline>
+        </w:drawing>
+      </w:r>
+    </w:p>
+    <w:p>
+      <w:pPr>
+        <w:pStyle w:val="Heading2"/>
+        <w:rPr>
+          <w:lang w:val="en-US"/>
+        </w:rPr>
+      </w:pPr>
+      <w:r>
+        <w:rPr>
+          <w:lang w:val="en-US"/>
+        </w:rPr>
+        <w:t>Restore</w:t>
+      </w:r>
+    </w:p>
+    <w:p>
+      <w:pPr>
+        <w:rPr>
+          <w:lang w:val="en-US"/>
+        </w:rPr>
+      </w:pPr>
+      <w:r>
+        <w:rPr>
+          <w:lang w:val="en-US"/>
+        </w:rPr>
+        <w:t>Same as for doing a Backup, right-click on the database and select “</w:t>
+      </w:r>
+      <w:proofErr w:type="gramStart"/>
+      <w:r>
+        <w:rPr>
+          <w:lang w:val="en-US"/>
+        </w:rPr>
+        <w:t>Restore..</w:t>
+      </w:r>
+      <w:proofErr w:type="gramEnd"/>
+      <w:r>
+        <w:rPr>
+          <w:lang w:val="en-US"/>
+        </w:rPr>
+        <w:t>”</w:t>
+      </w:r>
+    </w:p>
+    <w:p>
+      <w:pPr>
+        <w:rPr>
+          <w:lang w:val="en-US"/>
+        </w:rPr>
+      </w:pPr>
+      <w:bookmarkStart w:id="0" w:name="_GoBack"/>
+      <w:r>
+        <w:rPr>
+          <w:noProof/>
+          <w:lang w:eastAsia="de-CH"/>
+        </w:rPr>
+        <w:drawing>
+          <wp:inline distT="0" distB="0" distL="0" distR="0">
+            <wp:extent cx="3195893" cy="1959429"/>
+            <wp:effectExtent l="0" t="0" r="5080" b="3175"/>
+            <wp:docPr id="9" name="Picture 9" descr="C:\Users\calettga\AppData\Local\Temp\SNAGHTMLc98f09.PNG"/>
+            <wp:cNvGraphicFramePr>
+              <a:graphicFrameLocks xmlns:a="http://schemas.openxmlformats.org/drawingml/2006/main" noChangeAspect="1"/>
+            </wp:cNvGraphicFramePr>
+            <a:graphic xmlns:a="http://schemas.openxmlformats.org/drawingml/2006/main">
+              <a:graphicData uri="http://schemas.openxmlformats.org/drawingml/2006/picture">
+                <pic:pic xmlns:pic="http://schemas.openxmlformats.org/drawingml/2006/picture">
+                  <pic:nvPicPr>
+                    <pic:cNvPr id="0" name="Picture 3" descr="C:\Users\calettga\AppData\Local\Temp\SNAGHTMLc98f09.PNG"/>
+                    <pic:cNvPicPr>
+                      <a:picLocks noChangeAspect="1" noChangeArrowheads="1"/>
+                    </pic:cNvPicPr>
+                  </pic:nvPicPr>
+                  <pic:blipFill>
+                    <a:blip r:embed="rId12">
+                      <a:extLst>
+                        <a:ext uri="{28A0092B-C50C-407E-A947-70E740481C1C}">
+                          <a14:useLocalDpi xmlns:a14="http://schemas.microsoft.com/office/drawing/2010/main" val="0"/>
+                        </a:ext>
+                      </a:extLst>
+                    </a:blip>
+                    <a:srcRect/>
+                    <a:stretch>
+                      <a:fillRect/>
+                    </a:stretch>
+                  </pic:blipFill>
+                  <pic:spPr bwMode="auto">
+                    <a:xfrm>
+                      <a:off x="0" y="0"/>
+                      <a:ext cx="3202751" cy="1963634"/>
+                    </a:xfrm>
+                    <a:prstGeom prst="rect">
+                      <a:avLst/>
+                    </a:prstGeom>
+                    <a:noFill/>
+                    <a:ln>
+                      <a:noFill/>
+                    </a:ln>
+                  </pic:spPr>
+                </pic:pic>
+              </a:graphicData>
+            </a:graphic>
+          </wp:inline>
+        </w:drawing>
+      </w:r>
+      <w:bookmarkEnd w:id="0"/>
+      <w:r>
+        <w:rPr>
+          <w:lang w:val="en-US"/>
+        </w:rPr>
+        <w:br w:type="page"/>
+      </w:r>
+    </w:p>
+    <w:p>
+      <w:pPr>
+        <w:pStyle w:val="Heading1"/>
+        <w:rPr>
+          <w:lang w:val="en-US"/>
+        </w:rPr>
+      </w:pPr>
+      <w:r>
+        <w:rPr>
+          <w:lang w:val="en-US"/>
+        </w:rPr>
+        <w:lastRenderedPageBreak/>
         <w:t>Deploying the Application</w:t>
       </w:r>
     </w:p>
@@ -1126,8 +1423,6 @@
           <w:lang w:val="en-US"/>
         </w:rPr>
       </w:pPr>
-      <w:bookmarkStart w:id="0" w:name="_GoBack"/>
-      <w:bookmarkEnd w:id="0"/>
     </w:p>
     <w:sectPr>
       <w:pgSz w:w="11906" w:h="16838"/>

</xml_diff>

<commit_message>
Read only user ginnastica_readonly added
</commit_message>
<xml_diff>
--- a/setup/setup_environment.docx
+++ b/setup/setup_environment.docx
@@ -18,10 +18,17 @@
     </w:p>
     <w:p>
       <w:pPr>
-        <w:rPr>
-          <w:lang w:val="en-US"/>
-        </w:rPr>
-      </w:pPr>
+        <w:pStyle w:val="Heading2"/>
+        <w:rPr>
+          <w:lang w:val="en-US"/>
+        </w:rPr>
+      </w:pPr>
+      <w:r>
+        <w:rPr>
+          <w:lang w:val="en-US"/>
+        </w:rPr>
+        <w:t>Windows</w:t>
+      </w:r>
     </w:p>
     <w:p>
       <w:pPr>
@@ -82,13 +89,6 @@
           <w:lang w:val="en-US"/>
         </w:rPr>
       </w:pPr>
-    </w:p>
-    <w:p>
-      <w:pPr>
-        <w:rPr>
-          <w:lang w:val="en-US"/>
-        </w:rPr>
-      </w:pPr>
       <w:r>
         <w:rPr>
           <w:lang w:val="en-US"/>
@@ -118,7 +118,149 @@
         <w:rPr>
           <w:lang w:val="en-US"/>
         </w:rPr>
-        <w:t>In “System DNS” add a new Connection as shown below.</w:t>
+        <w:t xml:space="preserve">In “System DNS” add a new Connection as shown </w:t>
+      </w:r>
+      <w:r>
+        <w:rPr>
+          <w:lang w:val="en-US"/>
+        </w:rPr>
+        <w:t>below with the data source name:</w:t>
+      </w:r>
+    </w:p>
+    <w:p>
+      <w:pPr>
+        <w:pStyle w:val="ListParagraph"/>
+        <w:numPr>
+          <w:ilvl w:val="0"/>
+          <w:numId w:val="5"/>
+        </w:numPr>
+        <w:rPr>
+          <w:lang w:val="en-US"/>
+        </w:rPr>
+      </w:pPr>
+      <w:r>
+        <w:rPr>
+          <w:lang w:val="en-US"/>
+        </w:rPr>
+        <w:t>“PostgreSQL35W” for the R/W user “</w:t>
+      </w:r>
+      <w:proofErr w:type="spellStart"/>
+      <w:r>
+        <w:rPr>
+          <w:lang w:val="en-US"/>
+        </w:rPr>
+        <w:t>ginnastica_user</w:t>
+      </w:r>
+      <w:proofErr w:type="spellEnd"/>
+      <w:r>
+        <w:rPr>
+          <w:lang w:val="en-US"/>
+        </w:rPr>
+        <w:t>”</w:t>
+      </w:r>
+      <w:r>
+        <w:rPr>
+          <w:lang w:val="en-US"/>
+        </w:rPr>
+        <w:t xml:space="preserve"> </w:t>
+      </w:r>
+      <w:r>
+        <w:rPr>
+          <w:lang w:val="en-US"/>
+        </w:rPr>
+        <w:sym w:font="Wingdings" w:char="F0E0"/>
+      </w:r>
+      <w:r>
+        <w:rPr>
+          <w:lang w:val="en-US"/>
+        </w:rPr>
+        <w:t xml:space="preserve"> password “</w:t>
+      </w:r>
+      <w:r>
+        <w:rPr>
+          <w:lang w:val="en-US"/>
+        </w:rPr>
+        <w:t>marUFG$298</w:t>
+      </w:r>
+      <w:r>
+        <w:rPr>
+          <w:lang w:val="en-US"/>
+        </w:rPr>
+        <w:t>”</w:t>
+      </w:r>
+    </w:p>
+    <w:p>
+      <w:pPr>
+        <w:pStyle w:val="ListParagraph"/>
+        <w:numPr>
+          <w:ilvl w:val="0"/>
+          <w:numId w:val="5"/>
+        </w:numPr>
+        <w:rPr>
+          <w:lang w:val="en-US"/>
+        </w:rPr>
+      </w:pPr>
+      <w:r>
+        <w:rPr>
+          <w:lang w:val="en-US"/>
+        </w:rPr>
+        <w:t>“PostgreSQL35</w:t>
+      </w:r>
+      <w:r>
+        <w:rPr>
+          <w:lang w:val="en-US"/>
+        </w:rPr>
+        <w:t>R</w:t>
+      </w:r>
+      <w:r>
+        <w:rPr>
+          <w:lang w:val="en-US"/>
+        </w:rPr>
+        <w:t>” for the R</w:t>
+      </w:r>
+      <w:r>
+        <w:rPr>
+          <w:lang w:val="en-US"/>
+        </w:rPr>
+        <w:t xml:space="preserve">ead Only </w:t>
+      </w:r>
+      <w:r>
+        <w:rPr>
+          <w:lang w:val="en-US"/>
+        </w:rPr>
+        <w:t>user “</w:t>
+      </w:r>
+      <w:proofErr w:type="spellStart"/>
+      <w:r>
+        <w:rPr>
+          <w:lang w:val="en-US"/>
+        </w:rPr>
+        <w:t>ginnastica_</w:t>
+      </w:r>
+      <w:r>
+        <w:rPr>
+          <w:lang w:val="en-US"/>
+        </w:rPr>
+        <w:t>readonly</w:t>
+      </w:r>
+      <w:proofErr w:type="spellEnd"/>
+      <w:r>
+        <w:rPr>
+          <w:lang w:val="en-US"/>
+        </w:rPr>
+        <w:t xml:space="preserve">”  </w:t>
+      </w:r>
+      <w:r>
+        <w:rPr>
+          <w:lang w:val="en-US"/>
+        </w:rPr>
+        <w:sym w:font="Wingdings" w:char="F0E0"/>
+      </w:r>
+      <w:r>
+        <w:rPr>
+          <w:lang w:val="en-US"/>
+        </w:rPr>
+        <w:t xml:space="preserve"> password “nafPL4$”</w:t>
       </w:r>
     </w:p>
     <w:p>
@@ -200,10 +342,419 @@
     </w:p>
     <w:p>
       <w:pPr>
-        <w:rPr>
-          <w:lang w:val="en-US"/>
-        </w:rPr>
-      </w:pPr>
+        <w:pStyle w:val="Heading2"/>
+        <w:rPr>
+          <w:lang w:val="en-US"/>
+        </w:rPr>
+      </w:pPr>
+      <w:r>
+        <w:rPr>
+          <w:lang w:val="en-US"/>
+        </w:rPr>
+        <w:t>OS X</w:t>
+      </w:r>
+    </w:p>
+    <w:p>
+      <w:pPr>
+        <w:pStyle w:val="Heading4"/>
+        <w:rPr>
+          <w:lang w:val="en-US"/>
+        </w:rPr>
+      </w:pPr>
+      <w:r>
+        <w:rPr>
+          <w:lang w:val="en-US"/>
+        </w:rPr>
+        <w:t>From</w:t>
+      </w:r>
+      <w:r>
+        <w:rPr>
+          <w:lang w:val="en-US"/>
+        </w:rPr>
+        <w:t>:</w:t>
+      </w:r>
+      <w:r>
+        <w:rPr>
+          <w:lang w:val="en-US"/>
+        </w:rPr>
+        <w:t xml:space="preserve"> http://macappstore.org/psqlodbc/</w:t>
+      </w:r>
+    </w:p>
+    <w:p>
+      <w:pPr>
+        <w:numPr>
+          <w:ilvl w:val="0"/>
+          <w:numId w:val="3"/>
+        </w:numPr>
+        <w:spacing w:before="100" w:beforeAutospacing="1" w:after="100" w:afterAutospacing="1" w:line="240" w:lineRule="auto"/>
+      </w:pPr>
+      <w:r>
+        <w:rPr>
+          <w:b/>
+          <w:bCs/>
+        </w:rPr>
+        <w:t xml:space="preserve">App </w:t>
+      </w:r>
+      <w:proofErr w:type="spellStart"/>
+      <w:r>
+        <w:rPr>
+          <w:b/>
+          <w:bCs/>
+        </w:rPr>
+        <w:t>name</w:t>
+      </w:r>
+      <w:proofErr w:type="spellEnd"/>
+      <w:r>
+        <w:t xml:space="preserve">: </w:t>
+      </w:r>
+      <w:proofErr w:type="spellStart"/>
+      <w:r>
+        <w:t>psqlodbc</w:t>
+      </w:r>
+      <w:proofErr w:type="spellEnd"/>
+    </w:p>
+    <w:p>
+      <w:pPr>
+        <w:numPr>
+          <w:ilvl w:val="0"/>
+          <w:numId w:val="3"/>
+        </w:numPr>
+        <w:spacing w:before="100" w:beforeAutospacing="1" w:after="100" w:afterAutospacing="1" w:line="240" w:lineRule="auto"/>
+        <w:rPr>
+          <w:lang w:val="en-US"/>
+        </w:rPr>
+      </w:pPr>
+      <w:r>
+        <w:rPr>
+          <w:b/>
+          <w:bCs/>
+          <w:lang w:val="en-US"/>
+        </w:rPr>
+        <w:t>App description</w:t>
+      </w:r>
+      <w:r>
+        <w:rPr>
+          <w:lang w:val="en-US"/>
+        </w:rPr>
+        <w:t>: Official PostgreSQL ODBC driver</w:t>
+      </w:r>
+    </w:p>
+    <w:p>
+      <w:pPr>
+        <w:numPr>
+          <w:ilvl w:val="0"/>
+          <w:numId w:val="3"/>
+        </w:numPr>
+        <w:spacing w:before="100" w:beforeAutospacing="1" w:after="100" w:afterAutospacing="1" w:line="240" w:lineRule="auto"/>
+        <w:rPr>
+          <w:lang w:val="en-US"/>
+        </w:rPr>
+      </w:pPr>
+      <w:r>
+        <w:rPr>
+          <w:b/>
+          <w:bCs/>
+          <w:lang w:val="en-US"/>
+        </w:rPr>
+        <w:t>App website</w:t>
+      </w:r>
+      <w:r>
+        <w:rPr>
+          <w:lang w:val="en-US"/>
+        </w:rPr>
+        <w:t xml:space="preserve">: </w:t>
+      </w:r>
+      <w:hyperlink r:id="rId6" w:history="1">
+        <w:r>
+          <w:rPr>
+            <w:rStyle w:val="Hyperlink"/>
+            <w:lang w:val="en-US"/>
+          </w:rPr>
+          <w:t>https://odbc.postgresql.org</w:t>
+        </w:r>
+      </w:hyperlink>
+    </w:p>
+    <w:p>
+      <w:pPr>
+        <w:pStyle w:val="Heading4"/>
+      </w:pPr>
+      <w:proofErr w:type="spellStart"/>
+      <w:r>
+        <w:t>Install</w:t>
+      </w:r>
+      <w:proofErr w:type="spellEnd"/>
+      <w:r>
+        <w:t xml:space="preserve"> </w:t>
+      </w:r>
+      <w:proofErr w:type="spellStart"/>
+      <w:r>
+        <w:t>the</w:t>
+      </w:r>
+      <w:proofErr w:type="spellEnd"/>
+      <w:r>
+        <w:t xml:space="preserve"> App</w:t>
+      </w:r>
+    </w:p>
+    <w:p>
+      <w:pPr>
+        <w:numPr>
+          <w:ilvl w:val="0"/>
+          <w:numId w:val="4"/>
+        </w:numPr>
+        <w:spacing w:before="100" w:beforeAutospacing="1" w:after="100" w:afterAutospacing="1" w:line="240" w:lineRule="auto"/>
+        <w:rPr>
+          <w:lang w:val="en-US"/>
+        </w:rPr>
+      </w:pPr>
+      <w:r>
+        <w:rPr>
+          <w:lang w:val="en-US"/>
+        </w:rPr>
+        <w:t xml:space="preserve">Press </w:t>
+      </w:r>
+      <w:proofErr w:type="spellStart"/>
+      <w:r>
+        <w:rPr>
+          <w:rStyle w:val="HTMLCode"/>
+          <w:rFonts w:eastAsiaTheme="minorHAnsi"/>
+          <w:lang w:val="en-US"/>
+        </w:rPr>
+        <w:t>Command+Space</w:t>
+      </w:r>
+      <w:proofErr w:type="spellEnd"/>
+      <w:r>
+        <w:rPr>
+          <w:lang w:val="en-US"/>
+        </w:rPr>
+        <w:t xml:space="preserve"> and type </w:t>
+      </w:r>
+      <w:r>
+        <w:rPr>
+          <w:b/>
+          <w:bCs/>
+          <w:i/>
+          <w:iCs/>
+          <w:lang w:val="en-US"/>
+        </w:rPr>
+        <w:t>Terminal</w:t>
+      </w:r>
+      <w:r>
+        <w:rPr>
+          <w:lang w:val="en-US"/>
+        </w:rPr>
+        <w:t xml:space="preserve"> and press </w:t>
+      </w:r>
+      <w:r>
+        <w:rPr>
+          <w:b/>
+          <w:bCs/>
+          <w:i/>
+          <w:iCs/>
+          <w:lang w:val="en-US"/>
+        </w:rPr>
+        <w:t>enter/return</w:t>
+      </w:r>
+      <w:r>
+        <w:rPr>
+          <w:lang w:val="en-US"/>
+        </w:rPr>
+        <w:t xml:space="preserve"> key.</w:t>
+      </w:r>
+    </w:p>
+    <w:p>
+      <w:pPr>
+        <w:numPr>
+          <w:ilvl w:val="0"/>
+          <w:numId w:val="4"/>
+        </w:numPr>
+        <w:spacing w:before="100" w:beforeAutospacing="1" w:after="100" w:afterAutospacing="1" w:line="240" w:lineRule="auto"/>
+      </w:pPr>
+      <w:r>
+        <w:rPr>
+          <w:lang w:val="en-US"/>
+        </w:rPr>
+        <w:t>Run in Terminal app:</w:t>
+      </w:r>
+      <w:r>
+        <w:rPr>
+          <w:lang w:val="en-US"/>
+        </w:rPr>
+        <w:br/>
+      </w:r>
+      <w:r>
+        <w:rPr>
+          <w:rStyle w:val="HTMLCode"/>
+          <w:rFonts w:eastAsiaTheme="minorHAnsi"/>
+          <w:lang w:val="en-US"/>
+        </w:rPr>
+        <w:t>ruby -e "$(curl -</w:t>
+      </w:r>
+      <w:proofErr w:type="spellStart"/>
+      <w:r>
+        <w:rPr>
+          <w:rStyle w:val="HTMLCode"/>
+          <w:rFonts w:eastAsiaTheme="minorHAnsi"/>
+          <w:lang w:val="en-US"/>
+        </w:rPr>
+        <w:t>fsSL</w:t>
+      </w:r>
+      <w:proofErr w:type="spellEnd"/>
+      <w:r>
+        <w:rPr>
+          <w:rStyle w:val="HTMLCode"/>
+          <w:rFonts w:eastAsiaTheme="minorHAnsi"/>
+          <w:lang w:val="en-US"/>
+        </w:rPr>
+        <w:t xml:space="preserve"> https://raw.githubusercontent.com/Homebrew/install/master/install)" &lt; /dev/null 2&gt; /dev/null</w:t>
+      </w:r>
+      <w:r>
+        <w:rPr>
+          <w:lang w:val="en-US"/>
+        </w:rPr>
+        <w:br/>
+        <w:t xml:space="preserve">and press </w:t>
+      </w:r>
+      <w:r>
+        <w:rPr>
+          <w:b/>
+          <w:bCs/>
+          <w:i/>
+          <w:iCs/>
+          <w:lang w:val="en-US"/>
+        </w:rPr>
+        <w:t>enter/return</w:t>
+      </w:r>
+      <w:r>
+        <w:rPr>
+          <w:lang w:val="en-US"/>
+        </w:rPr>
+        <w:t xml:space="preserve"> key. </w:t>
+      </w:r>
+      <w:proofErr w:type="spellStart"/>
+      <w:r>
+        <w:t>Wait</w:t>
+      </w:r>
+      <w:proofErr w:type="spellEnd"/>
+      <w:r>
+        <w:t xml:space="preserve"> </w:t>
+      </w:r>
+      <w:proofErr w:type="spellStart"/>
+      <w:r>
+        <w:t>for</w:t>
+      </w:r>
+      <w:proofErr w:type="spellEnd"/>
+      <w:r>
+        <w:t xml:space="preserve"> </w:t>
+      </w:r>
+      <w:proofErr w:type="spellStart"/>
+      <w:r>
+        <w:t>the</w:t>
+      </w:r>
+      <w:proofErr w:type="spellEnd"/>
+      <w:r>
+        <w:t xml:space="preserve"> </w:t>
+      </w:r>
+      <w:proofErr w:type="spellStart"/>
+      <w:r>
+        <w:t>command</w:t>
+      </w:r>
+      <w:proofErr w:type="spellEnd"/>
+      <w:r>
+        <w:t xml:space="preserve"> </w:t>
+      </w:r>
+      <w:proofErr w:type="spellStart"/>
+      <w:r>
+        <w:t>to</w:t>
+      </w:r>
+      <w:proofErr w:type="spellEnd"/>
+      <w:r>
+        <w:t xml:space="preserve"> finish.</w:t>
+      </w:r>
+    </w:p>
+    <w:p>
+      <w:pPr>
+        <w:numPr>
+          <w:ilvl w:val="0"/>
+          <w:numId w:val="4"/>
+        </w:numPr>
+        <w:spacing w:before="100" w:beforeAutospacing="1" w:after="100" w:afterAutospacing="1" w:line="240" w:lineRule="auto"/>
+      </w:pPr>
+      <w:r>
+        <w:t>Run:</w:t>
+      </w:r>
+      <w:r>
+        <w:br/>
+      </w:r>
+      <w:proofErr w:type="spellStart"/>
+      <w:r>
+        <w:rPr>
+          <w:rStyle w:val="HTMLCode"/>
+          <w:rFonts w:eastAsiaTheme="minorHAnsi"/>
+        </w:rPr>
+        <w:t>brew</w:t>
+      </w:r>
+      <w:proofErr w:type="spellEnd"/>
+      <w:r>
+        <w:rPr>
+          <w:rStyle w:val="HTMLCode"/>
+          <w:rFonts w:eastAsiaTheme="minorHAnsi"/>
+        </w:rPr>
+        <w:t xml:space="preserve"> </w:t>
+      </w:r>
+      <w:proofErr w:type="spellStart"/>
+      <w:r>
+        <w:rPr>
+          <w:rStyle w:val="HTMLCode"/>
+          <w:rFonts w:eastAsiaTheme="minorHAnsi"/>
+        </w:rPr>
+        <w:t>install</w:t>
+      </w:r>
+      <w:proofErr w:type="spellEnd"/>
+      <w:r>
+        <w:rPr>
+          <w:rStyle w:val="HTMLCode"/>
+          <w:rFonts w:eastAsiaTheme="minorHAnsi"/>
+        </w:rPr>
+        <w:t xml:space="preserve"> </w:t>
+      </w:r>
+      <w:proofErr w:type="spellStart"/>
+      <w:r>
+        <w:rPr>
+          <w:rStyle w:val="HTMLCode"/>
+          <w:rFonts w:eastAsiaTheme="minorHAnsi"/>
+        </w:rPr>
+        <w:t>psqlodbc</w:t>
+      </w:r>
+      <w:proofErr w:type="spellEnd"/>
+    </w:p>
+    <w:p>
+      <w:pPr>
+        <w:pStyle w:val="NormalWeb"/>
+        <w:rPr>
+          <w:lang w:val="en-US"/>
+        </w:rPr>
+      </w:pPr>
+      <w:r>
+        <w:rPr>
+          <w:lang w:val="en-US"/>
+        </w:rPr>
+        <w:t xml:space="preserve">Done! You can now use </w:t>
+      </w:r>
+      <w:proofErr w:type="spellStart"/>
+      <w:r>
+        <w:rPr>
+          <w:rStyle w:val="HTMLCode"/>
+          <w:lang w:val="en-US"/>
+        </w:rPr>
+        <w:t>psqlodbc</w:t>
+      </w:r>
+      <w:proofErr w:type="spellEnd"/>
+      <w:r>
+        <w:rPr>
+          <w:lang w:val="en-US"/>
+        </w:rPr>
+        <w:t>.</w:t>
+      </w:r>
     </w:p>
     <w:p>
       <w:pPr>
@@ -215,12 +766,6 @@
           <w:lang w:val="en-US"/>
         </w:rPr>
       </w:pPr>
-      <w:r>
-        <w:rPr>
-          <w:lang w:val="en-US"/>
-        </w:rPr>
-        <w:br w:type="page"/>
-      </w:r>
     </w:p>
     <w:p>
       <w:pPr>
@@ -233,7 +778,6 @@
         <w:rPr>
           <w:lang w:val="en-US"/>
         </w:rPr>
-        <w:lastRenderedPageBreak/>
         <w:t xml:space="preserve">Setup on ODBC Data Source on </w:t>
       </w:r>
       <w:r>
@@ -469,7 +1013,7 @@
                     </pic:cNvPicPr>
                   </pic:nvPicPr>
                   <pic:blipFill>
-                    <a:blip r:embed="rId6">
+                    <a:blip r:embed="rId7">
                       <a:extLst>
                         <a:ext uri="{28A0092B-C50C-407E-A947-70E740481C1C}">
                           <a14:useLocalDpi xmlns:a14="http://schemas.microsoft.com/office/drawing/2010/main" val="0"/>
@@ -532,7 +1076,7 @@
                     </pic:cNvPicPr>
                   </pic:nvPicPr>
                   <pic:blipFill>
-                    <a:blip r:embed="rId7">
+                    <a:blip r:embed="rId8">
                       <a:extLst>
                         <a:ext uri="{28A0092B-C50C-407E-A947-70E740481C1C}">
                           <a14:useLocalDpi xmlns:a14="http://schemas.microsoft.com/office/drawing/2010/main" val="0"/>
@@ -577,7 +1121,6 @@
           <w:noProof/>
           <w:lang w:eastAsia="de-CH"/>
         </w:rPr>
-        <w:lastRenderedPageBreak/>
         <w:drawing>
           <wp:inline distT="0" distB="0" distL="0" distR="0">
             <wp:extent cx="3848875" cy="3133725"/>
@@ -596,7 +1139,7 @@
                     </pic:cNvPicPr>
                   </pic:nvPicPr>
                   <pic:blipFill>
-                    <a:blip r:embed="rId8">
+                    <a:blip r:embed="rId9">
                       <a:extLst>
                         <a:ext uri="{28A0092B-C50C-407E-A947-70E740481C1C}">
                           <a14:useLocalDpi xmlns:a14="http://schemas.microsoft.com/office/drawing/2010/main" val="0"/>
@@ -659,7 +1202,7 @@
                     </pic:cNvPicPr>
                   </pic:nvPicPr>
                   <pic:blipFill>
-                    <a:blip r:embed="rId9">
+                    <a:blip r:embed="rId10">
                       <a:extLst>
                         <a:ext uri="{28A0092B-C50C-407E-A947-70E740481C1C}">
                           <a14:useLocalDpi xmlns:a14="http://schemas.microsoft.com/office/drawing/2010/main" val="0"/>
@@ -725,7 +1268,6 @@
         <w:rPr>
           <w:lang w:val="en-US"/>
         </w:rPr>
-        <w:lastRenderedPageBreak/>
         <w:t>Flags</w:t>
       </w:r>
       <w:r>
@@ -870,8 +1412,7 @@
         <w:rPr>
           <w:lang w:val="en-US"/>
         </w:rPr>
-        <w:lastRenderedPageBreak/>
-        <w:t>Database Backup</w:t>
+        <w:t>Postgres Database</w:t>
       </w:r>
     </w:p>
     <w:p>
@@ -885,7 +1426,574 @@
         <w:rPr>
           <w:lang w:val="en-US"/>
         </w:rPr>
+        <w:t>Add new User</w:t>
+      </w:r>
+    </w:p>
+    <w:p>
+      <w:pPr>
+        <w:rPr>
+          <w:lang w:val="en-US"/>
+        </w:rPr>
+      </w:pPr>
+      <w:r>
+        <w:rPr>
+          <w:lang w:val="en-US"/>
+        </w:rPr>
+        <w:t xml:space="preserve">From </w:t>
+      </w:r>
+      <w:proofErr w:type="spellStart"/>
+      <w:r>
+        <w:rPr>
+          <w:lang w:val="en-US"/>
+        </w:rPr>
+        <w:t>psql</w:t>
+      </w:r>
+      <w:proofErr w:type="spellEnd"/>
+      <w:r>
+        <w:rPr>
+          <w:lang w:val="en-US"/>
+        </w:rPr>
+        <w:t xml:space="preserve"> console login as </w:t>
+      </w:r>
+      <w:proofErr w:type="spellStart"/>
+      <w:r>
+        <w:rPr>
+          <w:lang w:val="en-US"/>
+        </w:rPr>
+        <w:t>postgres</w:t>
+      </w:r>
+      <w:proofErr w:type="spellEnd"/>
+      <w:r>
+        <w:rPr>
+          <w:lang w:val="en-US"/>
+        </w:rPr>
+        <w:t xml:space="preserve"> (root) user, then:</w:t>
+      </w:r>
+    </w:p>
+    <w:p>
+      <w:pPr>
+        <w:tabs>
+          <w:tab w:val="left" w:pos="916"/>
+          <w:tab w:val="left" w:pos="1832"/>
+          <w:tab w:val="left" w:pos="2748"/>
+          <w:tab w:val="left" w:pos="3664"/>
+          <w:tab w:val="left" w:pos="4580"/>
+          <w:tab w:val="left" w:pos="5496"/>
+          <w:tab w:val="left" w:pos="6412"/>
+          <w:tab w:val="left" w:pos="7328"/>
+          <w:tab w:val="left" w:pos="8244"/>
+          <w:tab w:val="left" w:pos="9160"/>
+          <w:tab w:val="left" w:pos="10076"/>
+          <w:tab w:val="left" w:pos="10992"/>
+          <w:tab w:val="left" w:pos="11908"/>
+          <w:tab w:val="left" w:pos="12824"/>
+          <w:tab w:val="left" w:pos="13740"/>
+          <w:tab w:val="left" w:pos="14656"/>
+        </w:tabs>
+        <w:spacing w:after="0" w:line="240" w:lineRule="auto"/>
+        <w:rPr>
+          <w:rFonts w:ascii="Courier New" w:eastAsia="Times New Roman" w:hAnsi="Courier New" w:cs="Courier New"/>
+          <w:sz w:val="20"/>
+          <w:szCs w:val="20"/>
+          <w:lang w:val="en-US" w:eastAsia="de-CH"/>
+        </w:rPr>
+      </w:pPr>
+      <w:r>
+        <w:rPr>
+          <w:rFonts w:ascii="Courier New" w:eastAsia="Times New Roman" w:hAnsi="Courier New" w:cs="Courier New"/>
+          <w:sz w:val="20"/>
+          <w:szCs w:val="20"/>
+          <w:lang w:val="en-US" w:eastAsia="de-CH"/>
+        </w:rPr>
+        <w:t xml:space="preserve">CREATE USER </w:t>
+      </w:r>
+      <w:proofErr w:type="spellStart"/>
+      <w:r>
+        <w:rPr>
+          <w:rFonts w:ascii="Courier New" w:eastAsia="Times New Roman" w:hAnsi="Courier New" w:cs="Courier New"/>
+          <w:sz w:val="20"/>
+          <w:szCs w:val="20"/>
+          <w:lang w:val="en-US" w:eastAsia="de-CH"/>
+        </w:rPr>
+        <w:t>ginnastica</w:t>
+      </w:r>
+      <w:r>
+        <w:rPr>
+          <w:rFonts w:ascii="Courier New" w:eastAsia="Times New Roman" w:hAnsi="Courier New" w:cs="Courier New"/>
+          <w:sz w:val="20"/>
+          <w:szCs w:val="20"/>
+          <w:lang w:val="en-US" w:eastAsia="de-CH"/>
+        </w:rPr>
+        <w:t>_readonly</w:t>
+      </w:r>
+      <w:proofErr w:type="spellEnd"/>
+      <w:r>
+        <w:rPr>
+          <w:rFonts w:ascii="Courier New" w:eastAsia="Times New Roman" w:hAnsi="Courier New" w:cs="Courier New"/>
+          <w:sz w:val="20"/>
+          <w:szCs w:val="20"/>
+          <w:lang w:val="en-US" w:eastAsia="de-CH"/>
+        </w:rPr>
+        <w:t xml:space="preserve"> WITH ENCRYPTED PASSWORD '</w:t>
+      </w:r>
+      <w:proofErr w:type="spellStart"/>
+      <w:r>
+        <w:rPr>
+          <w:rFonts w:ascii="Courier New" w:eastAsia="Times New Roman" w:hAnsi="Courier New" w:cs="Courier New"/>
+          <w:sz w:val="20"/>
+          <w:szCs w:val="20"/>
+          <w:lang w:val="en-US" w:eastAsia="de-CH"/>
+        </w:rPr>
+        <w:t>blablablapasswordhere</w:t>
+      </w:r>
+      <w:proofErr w:type="spellEnd"/>
+      <w:r>
+        <w:rPr>
+          <w:rFonts w:ascii="Courier New" w:eastAsia="Times New Roman" w:hAnsi="Courier New" w:cs="Courier New"/>
+          <w:sz w:val="20"/>
+          <w:szCs w:val="20"/>
+          <w:lang w:val="en-US" w:eastAsia="de-CH"/>
+        </w:rPr>
+        <w:t>';</w:t>
+      </w:r>
+    </w:p>
+    <w:p>
+      <w:pPr>
+        <w:tabs>
+          <w:tab w:val="left" w:pos="916"/>
+          <w:tab w:val="left" w:pos="1832"/>
+          <w:tab w:val="left" w:pos="2748"/>
+          <w:tab w:val="left" w:pos="3664"/>
+          <w:tab w:val="left" w:pos="4580"/>
+          <w:tab w:val="left" w:pos="5496"/>
+          <w:tab w:val="left" w:pos="6412"/>
+          <w:tab w:val="left" w:pos="7328"/>
+          <w:tab w:val="left" w:pos="8244"/>
+          <w:tab w:val="left" w:pos="9160"/>
+          <w:tab w:val="left" w:pos="10076"/>
+          <w:tab w:val="left" w:pos="10992"/>
+          <w:tab w:val="left" w:pos="11908"/>
+          <w:tab w:val="left" w:pos="12824"/>
+          <w:tab w:val="left" w:pos="13740"/>
+          <w:tab w:val="left" w:pos="14656"/>
+        </w:tabs>
+        <w:spacing w:after="0" w:line="240" w:lineRule="auto"/>
+        <w:rPr>
+          <w:rFonts w:ascii="Courier New" w:eastAsia="Times New Roman" w:hAnsi="Courier New" w:cs="Courier New"/>
+          <w:sz w:val="20"/>
+          <w:szCs w:val="20"/>
+          <w:lang w:val="en-US" w:eastAsia="de-CH"/>
+        </w:rPr>
+      </w:pPr>
+      <w:r>
+        <w:rPr>
+          <w:rFonts w:ascii="Courier New" w:eastAsia="Times New Roman" w:hAnsi="Courier New" w:cs="Courier New"/>
+          <w:sz w:val="20"/>
+          <w:szCs w:val="20"/>
+          <w:lang w:val="en-US" w:eastAsia="de-CH"/>
+        </w:rPr>
+        <w:t xml:space="preserve">GRANT CONNECT ON DATABASE </w:t>
+      </w:r>
+      <w:proofErr w:type="spellStart"/>
+      <w:r>
+        <w:rPr>
+          <w:rFonts w:ascii="Courier New" w:eastAsia="Times New Roman" w:hAnsi="Courier New" w:cs="Courier New"/>
+          <w:sz w:val="20"/>
+          <w:szCs w:val="20"/>
+          <w:lang w:val="en-US" w:eastAsia="de-CH"/>
+        </w:rPr>
+        <w:t>ginnastica</w:t>
+      </w:r>
+      <w:proofErr w:type="spellEnd"/>
+      <w:r>
+        <w:rPr>
+          <w:rFonts w:ascii="Courier New" w:eastAsia="Times New Roman" w:hAnsi="Courier New" w:cs="Courier New"/>
+          <w:sz w:val="20"/>
+          <w:szCs w:val="20"/>
+          <w:lang w:val="en-US" w:eastAsia="de-CH"/>
+        </w:rPr>
+        <w:t xml:space="preserve"> TO </w:t>
+      </w:r>
+      <w:proofErr w:type="spellStart"/>
+      <w:r>
+        <w:rPr>
+          <w:rFonts w:ascii="Courier New" w:eastAsia="Times New Roman" w:hAnsi="Courier New" w:cs="Courier New"/>
+          <w:sz w:val="20"/>
+          <w:szCs w:val="20"/>
+          <w:lang w:val="en-US" w:eastAsia="de-CH"/>
+        </w:rPr>
+        <w:t>ginnastica</w:t>
+      </w:r>
+      <w:proofErr w:type="spellEnd"/>
+      <w:r>
+        <w:rPr>
+          <w:rFonts w:ascii="Courier New" w:eastAsia="Times New Roman" w:hAnsi="Courier New" w:cs="Courier New"/>
+          <w:sz w:val="20"/>
+          <w:szCs w:val="20"/>
+          <w:lang w:val="en-US" w:eastAsia="de-CH"/>
+        </w:rPr>
+        <w:t xml:space="preserve"> _</w:t>
+      </w:r>
+      <w:proofErr w:type="spellStart"/>
+      <w:r>
+        <w:rPr>
+          <w:rFonts w:ascii="Courier New" w:eastAsia="Times New Roman" w:hAnsi="Courier New" w:cs="Courier New"/>
+          <w:sz w:val="20"/>
+          <w:szCs w:val="20"/>
+          <w:lang w:val="en-US" w:eastAsia="de-CH"/>
+        </w:rPr>
+        <w:t>readonly</w:t>
+      </w:r>
+      <w:proofErr w:type="spellEnd"/>
+      <w:r>
+        <w:rPr>
+          <w:rFonts w:ascii="Courier New" w:eastAsia="Times New Roman" w:hAnsi="Courier New" w:cs="Courier New"/>
+          <w:sz w:val="20"/>
+          <w:szCs w:val="20"/>
+          <w:lang w:val="en-US" w:eastAsia="de-CH"/>
+        </w:rPr>
+        <w:t>;</w:t>
+      </w:r>
+    </w:p>
+    <w:p>
+      <w:pPr>
+        <w:tabs>
+          <w:tab w:val="left" w:pos="916"/>
+          <w:tab w:val="left" w:pos="1832"/>
+          <w:tab w:val="left" w:pos="2748"/>
+          <w:tab w:val="left" w:pos="3664"/>
+          <w:tab w:val="left" w:pos="4580"/>
+          <w:tab w:val="left" w:pos="5496"/>
+          <w:tab w:val="left" w:pos="6412"/>
+          <w:tab w:val="left" w:pos="7328"/>
+          <w:tab w:val="left" w:pos="8244"/>
+          <w:tab w:val="left" w:pos="9160"/>
+          <w:tab w:val="left" w:pos="10076"/>
+          <w:tab w:val="left" w:pos="10992"/>
+          <w:tab w:val="left" w:pos="11908"/>
+          <w:tab w:val="left" w:pos="12824"/>
+          <w:tab w:val="left" w:pos="13740"/>
+          <w:tab w:val="left" w:pos="14656"/>
+        </w:tabs>
+        <w:spacing w:after="0" w:line="240" w:lineRule="auto"/>
+        <w:rPr>
+          <w:rFonts w:ascii="Courier New" w:eastAsia="Times New Roman" w:hAnsi="Courier New" w:cs="Courier New"/>
+          <w:sz w:val="20"/>
+          <w:szCs w:val="20"/>
+          <w:lang w:val="en-US" w:eastAsia="de-CH"/>
+        </w:rPr>
+      </w:pPr>
+      <w:r>
+        <w:rPr>
+          <w:rFonts w:ascii="Courier New" w:eastAsia="Times New Roman" w:hAnsi="Courier New" w:cs="Courier New"/>
+          <w:sz w:val="20"/>
+          <w:szCs w:val="20"/>
+          <w:lang w:val="en-US" w:eastAsia="de-CH"/>
+        </w:rPr>
+        <w:t xml:space="preserve">GRANT USAGE ON SCHEMA public TO </w:t>
+      </w:r>
+      <w:proofErr w:type="spellStart"/>
+      <w:r>
+        <w:rPr>
+          <w:rFonts w:ascii="Courier New" w:eastAsia="Times New Roman" w:hAnsi="Courier New" w:cs="Courier New"/>
+          <w:sz w:val="20"/>
+          <w:szCs w:val="20"/>
+          <w:lang w:val="en-US" w:eastAsia="de-CH"/>
+        </w:rPr>
+        <w:t>ginnastica</w:t>
+      </w:r>
+      <w:proofErr w:type="spellEnd"/>
+      <w:r>
+        <w:rPr>
+          <w:rFonts w:ascii="Courier New" w:eastAsia="Times New Roman" w:hAnsi="Courier New" w:cs="Courier New"/>
+          <w:sz w:val="20"/>
+          <w:szCs w:val="20"/>
+          <w:lang w:val="en-US" w:eastAsia="de-CH"/>
+        </w:rPr>
+        <w:t xml:space="preserve"> _</w:t>
+      </w:r>
+      <w:proofErr w:type="spellStart"/>
+      <w:r>
+        <w:rPr>
+          <w:rFonts w:ascii="Courier New" w:eastAsia="Times New Roman" w:hAnsi="Courier New" w:cs="Courier New"/>
+          <w:sz w:val="20"/>
+          <w:szCs w:val="20"/>
+          <w:lang w:val="en-US" w:eastAsia="de-CH"/>
+        </w:rPr>
+        <w:t>readonly</w:t>
+      </w:r>
+      <w:proofErr w:type="spellEnd"/>
+      <w:r>
+        <w:rPr>
+          <w:rFonts w:ascii="Courier New" w:eastAsia="Times New Roman" w:hAnsi="Courier New" w:cs="Courier New"/>
+          <w:sz w:val="20"/>
+          <w:szCs w:val="20"/>
+          <w:lang w:val="en-US" w:eastAsia="de-CH"/>
+        </w:rPr>
+        <w:t>;</w:t>
+      </w:r>
+      <w:bookmarkStart w:id="0" w:name="_GoBack"/>
+      <w:bookmarkEnd w:id="0"/>
+    </w:p>
+    <w:p>
+      <w:pPr>
+        <w:tabs>
+          <w:tab w:val="left" w:pos="916"/>
+          <w:tab w:val="left" w:pos="1832"/>
+          <w:tab w:val="left" w:pos="2748"/>
+          <w:tab w:val="left" w:pos="3664"/>
+          <w:tab w:val="left" w:pos="4580"/>
+          <w:tab w:val="left" w:pos="5496"/>
+          <w:tab w:val="left" w:pos="6412"/>
+          <w:tab w:val="left" w:pos="7328"/>
+          <w:tab w:val="left" w:pos="8244"/>
+          <w:tab w:val="left" w:pos="9160"/>
+          <w:tab w:val="left" w:pos="10076"/>
+          <w:tab w:val="left" w:pos="10992"/>
+          <w:tab w:val="left" w:pos="11908"/>
+          <w:tab w:val="left" w:pos="12824"/>
+          <w:tab w:val="left" w:pos="13740"/>
+          <w:tab w:val="left" w:pos="14656"/>
+        </w:tabs>
+        <w:spacing w:after="0" w:line="240" w:lineRule="auto"/>
+        <w:rPr>
+          <w:rFonts w:ascii="Courier New" w:eastAsia="Times New Roman" w:hAnsi="Courier New" w:cs="Courier New"/>
+          <w:sz w:val="20"/>
+          <w:szCs w:val="20"/>
+          <w:lang w:val="en-US" w:eastAsia="de-CH"/>
+        </w:rPr>
+      </w:pPr>
+      <w:r>
+        <w:rPr>
+          <w:rFonts w:ascii="Courier New" w:eastAsia="Times New Roman" w:hAnsi="Courier New" w:cs="Courier New"/>
+          <w:sz w:val="20"/>
+          <w:szCs w:val="20"/>
+          <w:lang w:val="en-US" w:eastAsia="de-CH"/>
+        </w:rPr>
+        <w:t xml:space="preserve">GRANT SELECT ON ALL SEQUENCES IN SCHEMA public TO </w:t>
+      </w:r>
+      <w:proofErr w:type="spellStart"/>
+      <w:r>
+        <w:rPr>
+          <w:rFonts w:ascii="Courier New" w:eastAsia="Times New Roman" w:hAnsi="Courier New" w:cs="Courier New"/>
+          <w:sz w:val="20"/>
+          <w:szCs w:val="20"/>
+          <w:lang w:val="en-US" w:eastAsia="de-CH"/>
+        </w:rPr>
+        <w:t>ginnastica</w:t>
+      </w:r>
+      <w:proofErr w:type="spellEnd"/>
+      <w:r>
+        <w:rPr>
+          <w:rFonts w:ascii="Courier New" w:eastAsia="Times New Roman" w:hAnsi="Courier New" w:cs="Courier New"/>
+          <w:sz w:val="20"/>
+          <w:szCs w:val="20"/>
+          <w:lang w:val="en-US" w:eastAsia="de-CH"/>
+        </w:rPr>
+        <w:t xml:space="preserve"> _</w:t>
+      </w:r>
+      <w:proofErr w:type="spellStart"/>
+      <w:r>
+        <w:rPr>
+          <w:rFonts w:ascii="Courier New" w:eastAsia="Times New Roman" w:hAnsi="Courier New" w:cs="Courier New"/>
+          <w:sz w:val="20"/>
+          <w:szCs w:val="20"/>
+          <w:lang w:val="en-US" w:eastAsia="de-CH"/>
+        </w:rPr>
+        <w:t>readonly</w:t>
+      </w:r>
+      <w:proofErr w:type="spellEnd"/>
+      <w:r>
+        <w:rPr>
+          <w:rFonts w:ascii="Courier New" w:eastAsia="Times New Roman" w:hAnsi="Courier New" w:cs="Courier New"/>
+          <w:sz w:val="20"/>
+          <w:szCs w:val="20"/>
+          <w:lang w:val="en-US" w:eastAsia="de-CH"/>
+        </w:rPr>
+        <w:t>;</w:t>
+      </w:r>
+    </w:p>
+    <w:p>
+      <w:pPr>
+        <w:tabs>
+          <w:tab w:val="left" w:pos="916"/>
+          <w:tab w:val="left" w:pos="1832"/>
+          <w:tab w:val="left" w:pos="2748"/>
+          <w:tab w:val="left" w:pos="3664"/>
+          <w:tab w:val="left" w:pos="4580"/>
+          <w:tab w:val="left" w:pos="5496"/>
+          <w:tab w:val="left" w:pos="6412"/>
+          <w:tab w:val="left" w:pos="7328"/>
+          <w:tab w:val="left" w:pos="8244"/>
+          <w:tab w:val="left" w:pos="9160"/>
+          <w:tab w:val="left" w:pos="10076"/>
+          <w:tab w:val="left" w:pos="10992"/>
+          <w:tab w:val="left" w:pos="11908"/>
+          <w:tab w:val="left" w:pos="12824"/>
+          <w:tab w:val="left" w:pos="13740"/>
+          <w:tab w:val="left" w:pos="14656"/>
+        </w:tabs>
+        <w:spacing w:after="0" w:line="240" w:lineRule="auto"/>
+        <w:rPr>
+          <w:rFonts w:ascii="Courier New" w:eastAsia="Times New Roman" w:hAnsi="Courier New" w:cs="Courier New"/>
+          <w:sz w:val="20"/>
+          <w:szCs w:val="20"/>
+          <w:lang w:val="en-US" w:eastAsia="de-CH"/>
+        </w:rPr>
+      </w:pPr>
+      <w:r>
+        <w:rPr>
+          <w:rFonts w:ascii="Courier New" w:eastAsia="Times New Roman" w:hAnsi="Courier New" w:cs="Courier New"/>
+          <w:sz w:val="20"/>
+          <w:szCs w:val="20"/>
+          <w:lang w:val="en-US" w:eastAsia="de-CH"/>
+        </w:rPr>
+        <w:t xml:space="preserve">GRANT SELECT ON ALL TABLES IN SCHEMA public to </w:t>
+      </w:r>
+      <w:proofErr w:type="spellStart"/>
+      <w:r>
+        <w:rPr>
+          <w:rFonts w:ascii="Courier New" w:eastAsia="Times New Roman" w:hAnsi="Courier New" w:cs="Courier New"/>
+          <w:sz w:val="20"/>
+          <w:szCs w:val="20"/>
+          <w:lang w:val="en-US" w:eastAsia="de-CH"/>
+        </w:rPr>
+        <w:t>ginnastica</w:t>
+      </w:r>
+      <w:proofErr w:type="spellEnd"/>
+      <w:r>
+        <w:rPr>
+          <w:rFonts w:ascii="Courier New" w:eastAsia="Times New Roman" w:hAnsi="Courier New" w:cs="Courier New"/>
+          <w:sz w:val="20"/>
+          <w:szCs w:val="20"/>
+          <w:lang w:val="en-US" w:eastAsia="de-CH"/>
+        </w:rPr>
+        <w:t xml:space="preserve"> _</w:t>
+      </w:r>
+      <w:proofErr w:type="spellStart"/>
+      <w:r>
+        <w:rPr>
+          <w:rFonts w:ascii="Courier New" w:eastAsia="Times New Roman" w:hAnsi="Courier New" w:cs="Courier New"/>
+          <w:sz w:val="20"/>
+          <w:szCs w:val="20"/>
+          <w:lang w:val="en-US" w:eastAsia="de-CH"/>
+        </w:rPr>
+        <w:t>readonly</w:t>
+      </w:r>
+      <w:proofErr w:type="spellEnd"/>
+      <w:r>
+        <w:rPr>
+          <w:rFonts w:ascii="Courier New" w:eastAsia="Times New Roman" w:hAnsi="Courier New" w:cs="Courier New"/>
+          <w:sz w:val="20"/>
+          <w:szCs w:val="20"/>
+          <w:lang w:val="en-US" w:eastAsia="de-CH"/>
+        </w:rPr>
+        <w:t>;</w:t>
+      </w:r>
+    </w:p>
+    <w:p>
+      <w:pPr>
+        <w:tabs>
+          <w:tab w:val="left" w:pos="916"/>
+          <w:tab w:val="left" w:pos="1832"/>
+          <w:tab w:val="left" w:pos="2748"/>
+          <w:tab w:val="left" w:pos="3664"/>
+          <w:tab w:val="left" w:pos="4580"/>
+          <w:tab w:val="left" w:pos="5496"/>
+          <w:tab w:val="left" w:pos="6412"/>
+          <w:tab w:val="left" w:pos="7328"/>
+          <w:tab w:val="left" w:pos="8244"/>
+          <w:tab w:val="left" w:pos="9160"/>
+          <w:tab w:val="left" w:pos="10076"/>
+          <w:tab w:val="left" w:pos="10992"/>
+          <w:tab w:val="left" w:pos="11908"/>
+          <w:tab w:val="left" w:pos="12824"/>
+          <w:tab w:val="left" w:pos="13740"/>
+          <w:tab w:val="left" w:pos="14656"/>
+        </w:tabs>
+        <w:spacing w:after="0" w:line="240" w:lineRule="auto"/>
+        <w:rPr>
+          <w:rFonts w:ascii="Courier New" w:eastAsia="Times New Roman" w:hAnsi="Courier New" w:cs="Courier New"/>
+          <w:sz w:val="20"/>
+          <w:szCs w:val="20"/>
+          <w:lang w:val="en-US" w:eastAsia="de-CH"/>
+        </w:rPr>
+      </w:pPr>
+      <w:r>
+        <w:rPr>
+          <w:rFonts w:ascii="Courier New" w:eastAsia="Times New Roman" w:hAnsi="Courier New" w:cs="Courier New"/>
+          <w:sz w:val="20"/>
+          <w:szCs w:val="20"/>
+          <w:lang w:val="en-US" w:eastAsia="de-CH"/>
+        </w:rPr>
+        <w:t xml:space="preserve">ALTER DEFAULT PRIVILEGES IN SCHEMA public GRANT SELECT ON TABLES TO </w:t>
+      </w:r>
+      <w:proofErr w:type="spellStart"/>
+      <w:r>
+        <w:rPr>
+          <w:rFonts w:ascii="Courier New" w:eastAsia="Times New Roman" w:hAnsi="Courier New" w:cs="Courier New"/>
+          <w:sz w:val="20"/>
+          <w:szCs w:val="20"/>
+          <w:lang w:val="en-US" w:eastAsia="de-CH"/>
+        </w:rPr>
+        <w:t>ginnastica</w:t>
+      </w:r>
+      <w:proofErr w:type="spellEnd"/>
+      <w:r>
+        <w:rPr>
+          <w:rFonts w:ascii="Courier New" w:eastAsia="Times New Roman" w:hAnsi="Courier New" w:cs="Courier New"/>
+          <w:sz w:val="20"/>
+          <w:szCs w:val="20"/>
+          <w:lang w:val="en-US" w:eastAsia="de-CH"/>
+        </w:rPr>
+        <w:t xml:space="preserve"> _</w:t>
+      </w:r>
+      <w:proofErr w:type="spellStart"/>
+      <w:r>
+        <w:rPr>
+          <w:rFonts w:ascii="Courier New" w:eastAsia="Times New Roman" w:hAnsi="Courier New" w:cs="Courier New"/>
+          <w:sz w:val="20"/>
+          <w:szCs w:val="20"/>
+          <w:lang w:val="en-US" w:eastAsia="de-CH"/>
+        </w:rPr>
+        <w:t>readonly</w:t>
+      </w:r>
+      <w:proofErr w:type="spellEnd"/>
+      <w:r>
+        <w:rPr>
+          <w:rFonts w:ascii="Courier New" w:eastAsia="Times New Roman" w:hAnsi="Courier New" w:cs="Courier New"/>
+          <w:sz w:val="20"/>
+          <w:szCs w:val="20"/>
+          <w:lang w:val="en-US" w:eastAsia="de-CH"/>
+        </w:rPr>
+        <w:t>;</w:t>
+      </w:r>
+    </w:p>
+    <w:p>
+      <w:pPr>
+        <w:rPr>
+          <w:lang w:val="en-US"/>
+        </w:rPr>
+      </w:pPr>
+    </w:p>
+    <w:p>
+      <w:pPr>
+        <w:pStyle w:val="Heading2"/>
+        <w:rPr>
+          <w:lang w:val="en-US"/>
+        </w:rPr>
+      </w:pPr>
+      <w:r>
+        <w:rPr>
+          <w:lang w:val="en-US"/>
+        </w:rPr>
         <w:t>Save</w:t>
+      </w:r>
+      <w:r>
+        <w:rPr>
+          <w:lang w:val="en-US"/>
+        </w:rPr>
+        <w:t xml:space="preserve"> backup</w:t>
       </w:r>
     </w:p>
     <w:p>
@@ -953,67 +2061,6 @@
             <wp:extent cx="1507253" cy="2106409"/>
             <wp:effectExtent l="0" t="0" r="0" b="8255"/>
             <wp:docPr id="6" name="Picture 6"/>
-            <wp:cNvGraphicFramePr>
-              <a:graphicFrameLocks xmlns:a="http://schemas.openxmlformats.org/drawingml/2006/main" noChangeAspect="1"/>
-            </wp:cNvGraphicFramePr>
-            <a:graphic xmlns:a="http://schemas.openxmlformats.org/drawingml/2006/main">
-              <a:graphicData uri="http://schemas.openxmlformats.org/drawingml/2006/picture">
-                <pic:pic xmlns:pic="http://schemas.openxmlformats.org/drawingml/2006/picture">
-                  <pic:nvPicPr>
-                    <pic:cNvPr id="1" name=""/>
-                    <pic:cNvPicPr/>
-                  </pic:nvPicPr>
-                  <pic:blipFill>
-                    <a:blip r:embed="rId10"/>
-                    <a:stretch>
-                      <a:fillRect/>
-                    </a:stretch>
-                  </pic:blipFill>
-                  <pic:spPr>
-                    <a:xfrm>
-                      <a:off x="0" y="0"/>
-                      <a:ext cx="1517578" cy="2120838"/>
-                    </a:xfrm>
-                    <a:prstGeom prst="rect">
-                      <a:avLst/>
-                    </a:prstGeom>
-                  </pic:spPr>
-                </pic:pic>
-              </a:graphicData>
-            </a:graphic>
-          </wp:inline>
-        </w:drawing>
-      </w:r>
-    </w:p>
-    <w:p>
-      <w:pPr>
-        <w:rPr>
-          <w:lang w:val="en-US"/>
-        </w:rPr>
-      </w:pPr>
-      <w:r>
-        <w:rPr>
-          <w:lang w:val="en-US"/>
-        </w:rPr>
-        <w:t>Create a new file with format “Custom”</w:t>
-      </w:r>
-    </w:p>
-    <w:p>
-      <w:pPr>
-        <w:rPr>
-          <w:lang w:val="en-US"/>
-        </w:rPr>
-      </w:pPr>
-      <w:r>
-        <w:rPr>
-          <w:noProof/>
-          <w:lang w:eastAsia="de-CH"/>
-        </w:rPr>
-        <w:drawing>
-          <wp:inline distT="0" distB="0" distL="0" distR="0" wp14:anchorId="2969D0F0" wp14:editId="29713C50">
-            <wp:extent cx="2767163" cy="1939332"/>
-            <wp:effectExtent l="0" t="0" r="0" b="3810"/>
-            <wp:docPr id="7" name="Picture 7"/>
             <wp:cNvGraphicFramePr>
               <a:graphicFrameLocks xmlns:a="http://schemas.openxmlformats.org/drawingml/2006/main" noChangeAspect="1"/>
             </wp:cNvGraphicFramePr>
@@ -1033,6 +2080,67 @@
                   <pic:spPr>
                     <a:xfrm>
                       <a:off x="0" y="0"/>
+                      <a:ext cx="1517578" cy="2120838"/>
+                    </a:xfrm>
+                    <a:prstGeom prst="rect">
+                      <a:avLst/>
+                    </a:prstGeom>
+                  </pic:spPr>
+                </pic:pic>
+              </a:graphicData>
+            </a:graphic>
+          </wp:inline>
+        </w:drawing>
+      </w:r>
+    </w:p>
+    <w:p>
+      <w:pPr>
+        <w:rPr>
+          <w:lang w:val="en-US"/>
+        </w:rPr>
+      </w:pPr>
+      <w:r>
+        <w:rPr>
+          <w:lang w:val="en-US"/>
+        </w:rPr>
+        <w:t>Create a new file with format “Custom”</w:t>
+      </w:r>
+    </w:p>
+    <w:p>
+      <w:pPr>
+        <w:rPr>
+          <w:lang w:val="en-US"/>
+        </w:rPr>
+      </w:pPr>
+      <w:r>
+        <w:rPr>
+          <w:noProof/>
+          <w:lang w:eastAsia="de-CH"/>
+        </w:rPr>
+        <w:drawing>
+          <wp:inline distT="0" distB="0" distL="0" distR="0" wp14:anchorId="2969D0F0" wp14:editId="29713C50">
+            <wp:extent cx="2767163" cy="1939332"/>
+            <wp:effectExtent l="0" t="0" r="0" b="3810"/>
+            <wp:docPr id="7" name="Picture 7"/>
+            <wp:cNvGraphicFramePr>
+              <a:graphicFrameLocks xmlns:a="http://schemas.openxmlformats.org/drawingml/2006/main" noChangeAspect="1"/>
+            </wp:cNvGraphicFramePr>
+            <a:graphic xmlns:a="http://schemas.openxmlformats.org/drawingml/2006/main">
+              <a:graphicData uri="http://schemas.openxmlformats.org/drawingml/2006/picture">
+                <pic:pic xmlns:pic="http://schemas.openxmlformats.org/drawingml/2006/picture">
+                  <pic:nvPicPr>
+                    <pic:cNvPr id="1" name=""/>
+                    <pic:cNvPicPr/>
+                  </pic:nvPicPr>
+                  <pic:blipFill>
+                    <a:blip r:embed="rId12"/>
+                    <a:stretch>
+                      <a:fillRect/>
+                    </a:stretch>
+                  </pic:blipFill>
+                  <pic:spPr>
+                    <a:xfrm>
+                      <a:off x="0" y="0"/>
                       <a:ext cx="2782906" cy="1950365"/>
                     </a:xfrm>
                     <a:prstGeom prst="rect">
@@ -1059,6 +2167,12 @@
         </w:rPr>
         <w:t>Restore</w:t>
       </w:r>
+      <w:r>
+        <w:rPr>
+          <w:lang w:val="en-US"/>
+        </w:rPr>
+        <w:t xml:space="preserve"> backup</w:t>
+      </w:r>
     </w:p>
     <w:p>
       <w:pPr>
@@ -1093,7 +2207,6 @@
           <w:lang w:val="en-US"/>
         </w:rPr>
       </w:pPr>
-      <w:bookmarkStart w:id="0" w:name="_GoBack"/>
       <w:r>
         <w:rPr>
           <w:noProof/>
@@ -1117,7 +2230,7 @@
                     </pic:cNvPicPr>
                   </pic:nvPicPr>
                   <pic:blipFill>
-                    <a:blip r:embed="rId12">
+                    <a:blip r:embed="rId13">
                       <a:extLst>
                         <a:ext uri="{28A0092B-C50C-407E-A947-70E740481C1C}">
                           <a14:useLocalDpi xmlns:a14="http://schemas.microsoft.com/office/drawing/2010/main" val="0"/>
@@ -1148,7 +2261,6 @@
           </wp:inline>
         </w:drawing>
       </w:r>
-      <w:bookmarkEnd w:id="0"/>
       <w:r>
         <w:rPr>
           <w:lang w:val="en-US"/>
@@ -1167,7 +2279,6 @@
         <w:rPr>
           <w:lang w:val="en-US"/>
         </w:rPr>
-        <w:lastRenderedPageBreak/>
         <w:t>Deploying the Application</w:t>
       </w:r>
     </w:p>
@@ -1437,6 +2548,268 @@
 <file path=word/numbering.xml><?xml version="1.0" encoding="utf-8"?>
 <w:numbering xmlns:wpc="http://schemas.microsoft.com/office/word/2010/wordprocessingCanvas" xmlns:cx="http://schemas.microsoft.com/office/drawing/2014/chartex" xmlns:cx1="http://schemas.microsoft.com/office/drawing/2015/9/8/chartex" xmlns:cx2="http://schemas.microsoft.com/office/drawing/2015/10/21/chartex" xmlns:mc="http://schemas.openxmlformats.org/markup-compatibility/2006" xmlns:o="urn:schemas-microsoft-com:office:office" xmlns:r="http://schemas.openxmlformats.org/officeDocument/2006/relationships" xmlns:m="http://schemas.openxmlformats.org/officeDocument/2006/math" xmlns:v="urn:schemas-microsoft-com:vml" xmlns:wp14="http://schemas.microsoft.com/office/word/2010/wordprocessingDrawing" xmlns:wp="http://schemas.openxmlformats.org/drawingml/2006/wordprocessingDrawing" xmlns:w10="urn:schemas-microsoft-com:office:word" xmlns:w="http://schemas.openxmlformats.org/wordprocessingml/2006/main" xmlns:w14="http://schemas.microsoft.com/office/word/2010/wordml" xmlns:w15="http://schemas.microsoft.com/office/word/2012/wordml" xmlns:w16se="http://schemas.microsoft.com/office/word/2015/wordml/symex" xmlns:wpg="http://schemas.microsoft.com/office/word/2010/wordprocessingGroup" xmlns:wpi="http://schemas.microsoft.com/office/word/2010/wordprocessingInk" xmlns:wne="http://schemas.microsoft.com/office/word/2006/wordml" xmlns:wps="http://schemas.microsoft.com/office/word/2010/wordprocessingShape" mc:Ignorable="w14 w15 w16se wp14">
   <w:abstractNum w:abstractNumId="0" w15:restartNumberingAfterBreak="0">
+    <w:nsid w:val="10361354"/>
+    <w:multiLevelType w:val="hybridMultilevel"/>
+    <w:tmpl w:val="64D47B9A"/>
+    <w:lvl w:ilvl="0" w:tplc="08070001">
+      <w:start w:val="1"/>
+      <w:numFmt w:val="bullet"/>
+      <w:lvlText w:val=""/>
+      <w:lvlJc w:val="left"/>
+      <w:pPr>
+        <w:ind w:left="765" w:hanging="360"/>
+      </w:pPr>
+      <w:rPr>
+        <w:rFonts w:ascii="Symbol" w:hAnsi="Symbol" w:hint="default"/>
+      </w:rPr>
+    </w:lvl>
+    <w:lvl w:ilvl="1" w:tplc="08070003" w:tentative="1">
+      <w:start w:val="1"/>
+      <w:numFmt w:val="bullet"/>
+      <w:lvlText w:val="o"/>
+      <w:lvlJc w:val="left"/>
+      <w:pPr>
+        <w:ind w:left="1485" w:hanging="360"/>
+      </w:pPr>
+      <w:rPr>
+        <w:rFonts w:ascii="Courier New" w:hAnsi="Courier New" w:cs="Courier New" w:hint="default"/>
+      </w:rPr>
+    </w:lvl>
+    <w:lvl w:ilvl="2" w:tplc="08070005" w:tentative="1">
+      <w:start w:val="1"/>
+      <w:numFmt w:val="bullet"/>
+      <w:lvlText w:val=""/>
+      <w:lvlJc w:val="left"/>
+      <w:pPr>
+        <w:ind w:left="2205" w:hanging="360"/>
+      </w:pPr>
+      <w:rPr>
+        <w:rFonts w:ascii="Wingdings" w:hAnsi="Wingdings" w:hint="default"/>
+      </w:rPr>
+    </w:lvl>
+    <w:lvl w:ilvl="3" w:tplc="08070001" w:tentative="1">
+      <w:start w:val="1"/>
+      <w:numFmt w:val="bullet"/>
+      <w:lvlText w:val=""/>
+      <w:lvlJc w:val="left"/>
+      <w:pPr>
+        <w:ind w:left="2925" w:hanging="360"/>
+      </w:pPr>
+      <w:rPr>
+        <w:rFonts w:ascii="Symbol" w:hAnsi="Symbol" w:hint="default"/>
+      </w:rPr>
+    </w:lvl>
+    <w:lvl w:ilvl="4" w:tplc="08070003" w:tentative="1">
+      <w:start w:val="1"/>
+      <w:numFmt w:val="bullet"/>
+      <w:lvlText w:val="o"/>
+      <w:lvlJc w:val="left"/>
+      <w:pPr>
+        <w:ind w:left="3645" w:hanging="360"/>
+      </w:pPr>
+      <w:rPr>
+        <w:rFonts w:ascii="Courier New" w:hAnsi="Courier New" w:cs="Courier New" w:hint="default"/>
+      </w:rPr>
+    </w:lvl>
+    <w:lvl w:ilvl="5" w:tplc="08070005" w:tentative="1">
+      <w:start w:val="1"/>
+      <w:numFmt w:val="bullet"/>
+      <w:lvlText w:val=""/>
+      <w:lvlJc w:val="left"/>
+      <w:pPr>
+        <w:ind w:left="4365" w:hanging="360"/>
+      </w:pPr>
+      <w:rPr>
+        <w:rFonts w:ascii="Wingdings" w:hAnsi="Wingdings" w:hint="default"/>
+      </w:rPr>
+    </w:lvl>
+    <w:lvl w:ilvl="6" w:tplc="08070001" w:tentative="1">
+      <w:start w:val="1"/>
+      <w:numFmt w:val="bullet"/>
+      <w:lvlText w:val=""/>
+      <w:lvlJc w:val="left"/>
+      <w:pPr>
+        <w:ind w:left="5085" w:hanging="360"/>
+      </w:pPr>
+      <w:rPr>
+        <w:rFonts w:ascii="Symbol" w:hAnsi="Symbol" w:hint="default"/>
+      </w:rPr>
+    </w:lvl>
+    <w:lvl w:ilvl="7" w:tplc="08070003" w:tentative="1">
+      <w:start w:val="1"/>
+      <w:numFmt w:val="bullet"/>
+      <w:lvlText w:val="o"/>
+      <w:lvlJc w:val="left"/>
+      <w:pPr>
+        <w:ind w:left="5805" w:hanging="360"/>
+      </w:pPr>
+      <w:rPr>
+        <w:rFonts w:ascii="Courier New" w:hAnsi="Courier New" w:cs="Courier New" w:hint="default"/>
+      </w:rPr>
+    </w:lvl>
+    <w:lvl w:ilvl="8" w:tplc="08070005" w:tentative="1">
+      <w:start w:val="1"/>
+      <w:numFmt w:val="bullet"/>
+      <w:lvlText w:val=""/>
+      <w:lvlJc w:val="left"/>
+      <w:pPr>
+        <w:ind w:left="6525" w:hanging="360"/>
+      </w:pPr>
+      <w:rPr>
+        <w:rFonts w:ascii="Wingdings" w:hAnsi="Wingdings" w:hint="default"/>
+      </w:rPr>
+    </w:lvl>
+  </w:abstractNum>
+  <w:abstractNum w:abstractNumId="1" w15:restartNumberingAfterBreak="0">
+    <w:nsid w:val="10AB1167"/>
+    <w:multiLevelType w:val="multilevel"/>
+    <w:tmpl w:val="86B692F8"/>
+    <w:lvl w:ilvl="0">
+      <w:start w:val="1"/>
+      <w:numFmt w:val="bullet"/>
+      <w:lvlText w:val=""/>
+      <w:lvlJc w:val="left"/>
+      <w:pPr>
+        <w:tabs>
+          <w:tab w:val="num" w:pos="720"/>
+        </w:tabs>
+        <w:ind w:left="720" w:hanging="360"/>
+      </w:pPr>
+      <w:rPr>
+        <w:rFonts w:ascii="Symbol" w:hAnsi="Symbol" w:hint="default"/>
+        <w:sz w:val="20"/>
+      </w:rPr>
+    </w:lvl>
+    <w:lvl w:ilvl="1" w:tentative="1">
+      <w:start w:val="1"/>
+      <w:numFmt w:val="bullet"/>
+      <w:lvlText w:val="o"/>
+      <w:lvlJc w:val="left"/>
+      <w:pPr>
+        <w:tabs>
+          <w:tab w:val="num" w:pos="1440"/>
+        </w:tabs>
+        <w:ind w:left="1440" w:hanging="360"/>
+      </w:pPr>
+      <w:rPr>
+        <w:rFonts w:ascii="Courier New" w:hAnsi="Courier New" w:hint="default"/>
+        <w:sz w:val="20"/>
+      </w:rPr>
+    </w:lvl>
+    <w:lvl w:ilvl="2" w:tentative="1">
+      <w:start w:val="1"/>
+      <w:numFmt w:val="bullet"/>
+      <w:lvlText w:val=""/>
+      <w:lvlJc w:val="left"/>
+      <w:pPr>
+        <w:tabs>
+          <w:tab w:val="num" w:pos="2160"/>
+        </w:tabs>
+        <w:ind w:left="2160" w:hanging="360"/>
+      </w:pPr>
+      <w:rPr>
+        <w:rFonts w:ascii="Wingdings" w:hAnsi="Wingdings" w:hint="default"/>
+        <w:sz w:val="20"/>
+      </w:rPr>
+    </w:lvl>
+    <w:lvl w:ilvl="3" w:tentative="1">
+      <w:start w:val="1"/>
+      <w:numFmt w:val="bullet"/>
+      <w:lvlText w:val=""/>
+      <w:lvlJc w:val="left"/>
+      <w:pPr>
+        <w:tabs>
+          <w:tab w:val="num" w:pos="2880"/>
+        </w:tabs>
+        <w:ind w:left="2880" w:hanging="360"/>
+      </w:pPr>
+      <w:rPr>
+        <w:rFonts w:ascii="Wingdings" w:hAnsi="Wingdings" w:hint="default"/>
+        <w:sz w:val="20"/>
+      </w:rPr>
+    </w:lvl>
+    <w:lvl w:ilvl="4" w:tentative="1">
+      <w:start w:val="1"/>
+      <w:numFmt w:val="bullet"/>
+      <w:lvlText w:val=""/>
+      <w:lvlJc w:val="left"/>
+      <w:pPr>
+        <w:tabs>
+          <w:tab w:val="num" w:pos="3600"/>
+        </w:tabs>
+        <w:ind w:left="3600" w:hanging="360"/>
+      </w:pPr>
+      <w:rPr>
+        <w:rFonts w:ascii="Wingdings" w:hAnsi="Wingdings" w:hint="default"/>
+        <w:sz w:val="20"/>
+      </w:rPr>
+    </w:lvl>
+    <w:lvl w:ilvl="5" w:tentative="1">
+      <w:start w:val="1"/>
+      <w:numFmt w:val="bullet"/>
+      <w:lvlText w:val=""/>
+      <w:lvlJc w:val="left"/>
+      <w:pPr>
+        <w:tabs>
+          <w:tab w:val="num" w:pos="4320"/>
+        </w:tabs>
+        <w:ind w:left="4320" w:hanging="360"/>
+      </w:pPr>
+      <w:rPr>
+        <w:rFonts w:ascii="Wingdings" w:hAnsi="Wingdings" w:hint="default"/>
+        <w:sz w:val="20"/>
+      </w:rPr>
+    </w:lvl>
+    <w:lvl w:ilvl="6" w:tentative="1">
+      <w:start w:val="1"/>
+      <w:numFmt w:val="bullet"/>
+      <w:lvlText w:val=""/>
+      <w:lvlJc w:val="left"/>
+      <w:pPr>
+        <w:tabs>
+          <w:tab w:val="num" w:pos="5040"/>
+        </w:tabs>
+        <w:ind w:left="5040" w:hanging="360"/>
+      </w:pPr>
+      <w:rPr>
+        <w:rFonts w:ascii="Wingdings" w:hAnsi="Wingdings" w:hint="default"/>
+        <w:sz w:val="20"/>
+      </w:rPr>
+    </w:lvl>
+    <w:lvl w:ilvl="7" w:tentative="1">
+      <w:start w:val="1"/>
+      <w:numFmt w:val="bullet"/>
+      <w:lvlText w:val=""/>
+      <w:lvlJc w:val="left"/>
+      <w:pPr>
+        <w:tabs>
+          <w:tab w:val="num" w:pos="5760"/>
+        </w:tabs>
+        <w:ind w:left="5760" w:hanging="360"/>
+      </w:pPr>
+      <w:rPr>
+        <w:rFonts w:ascii="Wingdings" w:hAnsi="Wingdings" w:hint="default"/>
+        <w:sz w:val="20"/>
+      </w:rPr>
+    </w:lvl>
+    <w:lvl w:ilvl="8" w:tentative="1">
+      <w:start w:val="1"/>
+      <w:numFmt w:val="bullet"/>
+      <w:lvlText w:val=""/>
+      <w:lvlJc w:val="left"/>
+      <w:pPr>
+        <w:tabs>
+          <w:tab w:val="num" w:pos="6480"/>
+        </w:tabs>
+        <w:ind w:left="6480" w:hanging="360"/>
+      </w:pPr>
+      <w:rPr>
+        <w:rFonts w:ascii="Wingdings" w:hAnsi="Wingdings" w:hint="default"/>
+        <w:sz w:val="20"/>
+      </w:rPr>
+    </w:lvl>
+  </w:abstractNum>
+  <w:abstractNum w:abstractNumId="2" w15:restartNumberingAfterBreak="0">
     <w:nsid w:val="211F62EE"/>
     <w:multiLevelType w:val="hybridMultilevel"/>
     <w:tmpl w:val="B6986DFC"/>
@@ -1548,7 +2921,120 @@
       </w:rPr>
     </w:lvl>
   </w:abstractNum>
-  <w:abstractNum w:abstractNumId="1" w15:restartNumberingAfterBreak="0">
+  <w:abstractNum w:abstractNumId="3" w15:restartNumberingAfterBreak="0">
+    <w:nsid w:val="58AE4782"/>
+    <w:multiLevelType w:val="multilevel"/>
+    <w:tmpl w:val="F47838F4"/>
+    <w:lvl w:ilvl="0">
+      <w:start w:val="1"/>
+      <w:numFmt w:val="decimal"/>
+      <w:lvlText w:val="%1."/>
+      <w:lvlJc w:val="left"/>
+      <w:pPr>
+        <w:tabs>
+          <w:tab w:val="num" w:pos="720"/>
+        </w:tabs>
+        <w:ind w:left="720" w:hanging="360"/>
+      </w:pPr>
+    </w:lvl>
+    <w:lvl w:ilvl="1" w:tentative="1">
+      <w:start w:val="1"/>
+      <w:numFmt w:val="decimal"/>
+      <w:lvlText w:val="%2."/>
+      <w:lvlJc w:val="left"/>
+      <w:pPr>
+        <w:tabs>
+          <w:tab w:val="num" w:pos="1440"/>
+        </w:tabs>
+        <w:ind w:left="1440" w:hanging="360"/>
+      </w:pPr>
+    </w:lvl>
+    <w:lvl w:ilvl="2" w:tentative="1">
+      <w:start w:val="1"/>
+      <w:numFmt w:val="decimal"/>
+      <w:lvlText w:val="%3."/>
+      <w:lvlJc w:val="left"/>
+      <w:pPr>
+        <w:tabs>
+          <w:tab w:val="num" w:pos="2160"/>
+        </w:tabs>
+        <w:ind w:left="2160" w:hanging="360"/>
+      </w:pPr>
+    </w:lvl>
+    <w:lvl w:ilvl="3" w:tentative="1">
+      <w:start w:val="1"/>
+      <w:numFmt w:val="decimal"/>
+      <w:lvlText w:val="%4."/>
+      <w:lvlJc w:val="left"/>
+      <w:pPr>
+        <w:tabs>
+          <w:tab w:val="num" w:pos="2880"/>
+        </w:tabs>
+        <w:ind w:left="2880" w:hanging="360"/>
+      </w:pPr>
+    </w:lvl>
+    <w:lvl w:ilvl="4" w:tentative="1">
+      <w:start w:val="1"/>
+      <w:numFmt w:val="decimal"/>
+      <w:lvlText w:val="%5."/>
+      <w:lvlJc w:val="left"/>
+      <w:pPr>
+        <w:tabs>
+          <w:tab w:val="num" w:pos="3600"/>
+        </w:tabs>
+        <w:ind w:left="3600" w:hanging="360"/>
+      </w:pPr>
+    </w:lvl>
+    <w:lvl w:ilvl="5" w:tentative="1">
+      <w:start w:val="1"/>
+      <w:numFmt w:val="decimal"/>
+      <w:lvlText w:val="%6."/>
+      <w:lvlJc w:val="left"/>
+      <w:pPr>
+        <w:tabs>
+          <w:tab w:val="num" w:pos="4320"/>
+        </w:tabs>
+        <w:ind w:left="4320" w:hanging="360"/>
+      </w:pPr>
+    </w:lvl>
+    <w:lvl w:ilvl="6" w:tentative="1">
+      <w:start w:val="1"/>
+      <w:numFmt w:val="decimal"/>
+      <w:lvlText w:val="%7."/>
+      <w:lvlJc w:val="left"/>
+      <w:pPr>
+        <w:tabs>
+          <w:tab w:val="num" w:pos="5040"/>
+        </w:tabs>
+        <w:ind w:left="5040" w:hanging="360"/>
+      </w:pPr>
+    </w:lvl>
+    <w:lvl w:ilvl="7" w:tentative="1">
+      <w:start w:val="1"/>
+      <w:numFmt w:val="decimal"/>
+      <w:lvlText w:val="%8."/>
+      <w:lvlJc w:val="left"/>
+      <w:pPr>
+        <w:tabs>
+          <w:tab w:val="num" w:pos="5760"/>
+        </w:tabs>
+        <w:ind w:left="5760" w:hanging="360"/>
+      </w:pPr>
+    </w:lvl>
+    <w:lvl w:ilvl="8" w:tentative="1">
+      <w:start w:val="1"/>
+      <w:numFmt w:val="decimal"/>
+      <w:lvlText w:val="%9."/>
+      <w:lvlJc w:val="left"/>
+      <w:pPr>
+        <w:tabs>
+          <w:tab w:val="num" w:pos="6480"/>
+        </w:tabs>
+        <w:ind w:left="6480" w:hanging="360"/>
+      </w:pPr>
+    </w:lvl>
+  </w:abstractNum>
+  <w:abstractNum w:abstractNumId="4" w15:restartNumberingAfterBreak="0">
     <w:nsid w:val="6E1C70C1"/>
     <w:multiLevelType w:val="hybridMultilevel"/>
     <w:tmpl w:val="00A8A3A4"/>
@@ -1661,9 +3147,18 @@
     </w:lvl>
   </w:abstractNum>
   <w:num w:numId="1">
+    <w:abstractNumId w:val="4"/>
+  </w:num>
+  <w:num w:numId="2">
+    <w:abstractNumId w:val="2"/>
+  </w:num>
+  <w:num w:numId="3">
     <w:abstractNumId w:val="1"/>
   </w:num>
-  <w:num w:numId="2">
+  <w:num w:numId="4">
+    <w:abstractNumId w:val="3"/>
+  </w:num>
+  <w:num w:numId="5">
     <w:abstractNumId w:val="0"/>
   </w:num>
 </w:numbering>
@@ -2107,6 +3602,29 @@
       <w:szCs w:val="26"/>
     </w:rPr>
   </w:style>
+  <w:style w:type="paragraph" w:styleId="Heading4">
+    <w:name w:val="heading 4"/>
+    <w:basedOn w:val="Normal"/>
+    <w:next w:val="Normal"/>
+    <w:link w:val="Heading4Char"/>
+    <w:uiPriority w:val="9"/>
+    <w:semiHidden/>
+    <w:unhideWhenUsed/>
+    <w:qFormat/>
+    <w:rsid w:val="003C7F40"/>
+    <w:pPr>
+      <w:keepNext/>
+      <w:keepLines/>
+      <w:spacing w:before="40" w:after="0"/>
+      <w:outlineLvl w:val="3"/>
+    </w:pPr>
+    <w:rPr>
+      <w:rFonts w:asciiTheme="majorHAnsi" w:eastAsiaTheme="majorEastAsia" w:hAnsiTheme="majorHAnsi" w:cstheme="majorBidi"/>
+      <w:i/>
+      <w:iCs/>
+      <w:color w:val="2E74B5" w:themeColor="accent1" w:themeShade="BF"/>
+    </w:rPr>
+  </w:style>
   <w:style w:type="character" w:default="1" w:styleId="DefaultParagraphFont">
     <w:name w:val="Default Paragraph Font"/>
     <w:uiPriority w:val="1"/>
@@ -2170,6 +3688,132 @@
       <w:ind w:left="720"/>
       <w:contextualSpacing/>
     </w:pPr>
+  </w:style>
+  <w:style w:type="character" w:customStyle="1" w:styleId="Heading4Char">
+    <w:name w:val="Heading 4 Char"/>
+    <w:basedOn w:val="DefaultParagraphFont"/>
+    <w:link w:val="Heading4"/>
+    <w:uiPriority w:val="9"/>
+    <w:semiHidden/>
+    <w:rsid w:val="003C7F40"/>
+    <w:rPr>
+      <w:rFonts w:asciiTheme="majorHAnsi" w:eastAsiaTheme="majorEastAsia" w:hAnsiTheme="majorHAnsi" w:cstheme="majorBidi"/>
+      <w:i/>
+      <w:iCs/>
+      <w:color w:val="2E74B5" w:themeColor="accent1" w:themeShade="BF"/>
+    </w:rPr>
+  </w:style>
+  <w:style w:type="character" w:styleId="Hyperlink">
+    <w:name w:val="Hyperlink"/>
+    <w:basedOn w:val="DefaultParagraphFont"/>
+    <w:uiPriority w:val="99"/>
+    <w:semiHidden/>
+    <w:unhideWhenUsed/>
+    <w:rsid w:val="003C7F40"/>
+    <w:rPr>
+      <w:color w:val="0000FF"/>
+      <w:u w:val="single"/>
+    </w:rPr>
+  </w:style>
+  <w:style w:type="character" w:styleId="HTMLCode">
+    <w:name w:val="HTML Code"/>
+    <w:basedOn w:val="DefaultParagraphFont"/>
+    <w:uiPriority w:val="99"/>
+    <w:semiHidden/>
+    <w:unhideWhenUsed/>
+    <w:rsid w:val="003C7F40"/>
+    <w:rPr>
+      <w:rFonts w:ascii="Courier New" w:eastAsia="Times New Roman" w:hAnsi="Courier New" w:cs="Courier New"/>
+      <w:sz w:val="20"/>
+      <w:szCs w:val="20"/>
+    </w:rPr>
+  </w:style>
+  <w:style w:type="paragraph" w:styleId="NormalWeb">
+    <w:name w:val="Normal (Web)"/>
+    <w:basedOn w:val="Normal"/>
+    <w:uiPriority w:val="99"/>
+    <w:semiHidden/>
+    <w:unhideWhenUsed/>
+    <w:rsid w:val="003C7F40"/>
+    <w:pPr>
+      <w:spacing w:before="100" w:beforeAutospacing="1" w:after="100" w:afterAutospacing="1" w:line="240" w:lineRule="auto"/>
+    </w:pPr>
+    <w:rPr>
+      <w:rFonts w:ascii="Times New Roman" w:eastAsia="Times New Roman" w:hAnsi="Times New Roman" w:cs="Times New Roman"/>
+      <w:sz w:val="24"/>
+      <w:szCs w:val="24"/>
+      <w:lang w:eastAsia="de-CH"/>
+    </w:rPr>
+  </w:style>
+  <w:style w:type="paragraph" w:styleId="HTMLPreformatted">
+    <w:name w:val="HTML Preformatted"/>
+    <w:basedOn w:val="Normal"/>
+    <w:link w:val="HTMLPreformattedChar"/>
+    <w:uiPriority w:val="99"/>
+    <w:semiHidden/>
+    <w:unhideWhenUsed/>
+    <w:rsid w:val="00771432"/>
+    <w:pPr>
+      <w:tabs>
+        <w:tab w:val="left" w:pos="916"/>
+        <w:tab w:val="left" w:pos="1832"/>
+        <w:tab w:val="left" w:pos="2748"/>
+        <w:tab w:val="left" w:pos="3664"/>
+        <w:tab w:val="left" w:pos="4580"/>
+        <w:tab w:val="left" w:pos="5496"/>
+        <w:tab w:val="left" w:pos="6412"/>
+        <w:tab w:val="left" w:pos="7328"/>
+        <w:tab w:val="left" w:pos="8244"/>
+        <w:tab w:val="left" w:pos="9160"/>
+        <w:tab w:val="left" w:pos="10076"/>
+        <w:tab w:val="left" w:pos="10992"/>
+        <w:tab w:val="left" w:pos="11908"/>
+        <w:tab w:val="left" w:pos="12824"/>
+        <w:tab w:val="left" w:pos="13740"/>
+        <w:tab w:val="left" w:pos="14656"/>
+      </w:tabs>
+      <w:spacing w:after="0" w:line="240" w:lineRule="auto"/>
+    </w:pPr>
+    <w:rPr>
+      <w:rFonts w:ascii="Courier New" w:eastAsia="Times New Roman" w:hAnsi="Courier New" w:cs="Courier New"/>
+      <w:sz w:val="20"/>
+      <w:szCs w:val="20"/>
+      <w:lang w:eastAsia="de-CH"/>
+    </w:rPr>
+  </w:style>
+  <w:style w:type="character" w:customStyle="1" w:styleId="HTMLPreformattedChar">
+    <w:name w:val="HTML Preformatted Char"/>
+    <w:basedOn w:val="DefaultParagraphFont"/>
+    <w:link w:val="HTMLPreformatted"/>
+    <w:uiPriority w:val="99"/>
+    <w:semiHidden/>
+    <w:rsid w:val="00771432"/>
+    <w:rPr>
+      <w:rFonts w:ascii="Courier New" w:eastAsia="Times New Roman" w:hAnsi="Courier New" w:cs="Courier New"/>
+      <w:sz w:val="20"/>
+      <w:szCs w:val="20"/>
+      <w:lang w:eastAsia="de-CH"/>
+    </w:rPr>
+  </w:style>
+  <w:style w:type="character" w:customStyle="1" w:styleId="pln">
+    <w:name w:val="pln"/>
+    <w:basedOn w:val="DefaultParagraphFont"/>
+    <w:rsid w:val="00771432"/>
+  </w:style>
+  <w:style w:type="character" w:customStyle="1" w:styleId="str">
+    <w:name w:val="str"/>
+    <w:basedOn w:val="DefaultParagraphFont"/>
+    <w:rsid w:val="00771432"/>
+  </w:style>
+  <w:style w:type="character" w:customStyle="1" w:styleId="pun">
+    <w:name w:val="pun"/>
+    <w:basedOn w:val="DefaultParagraphFont"/>
+    <w:rsid w:val="00771432"/>
+  </w:style>
+  <w:style w:type="character" w:customStyle="1" w:styleId="kwd">
+    <w:name w:val="kwd"/>
+    <w:basedOn w:val="DefaultParagraphFont"/>
+    <w:rsid w:val="00771432"/>
   </w:style>
 </w:styles>
 </file>

</xml_diff>

<commit_message>
Women Single apparatus update issue fixed
</commit_message>
<xml_diff>
--- a/setup/setup_environment.docx
+++ b/setup/setup_environment.docx
@@ -204,44 +204,14 @@
         <w:rPr>
           <w:lang w:val="en-US"/>
         </w:rPr>
-        <w:t>“PostgreSQL35</w:t>
-      </w:r>
-      <w:r>
-        <w:rPr>
-          <w:lang w:val="en-US"/>
-        </w:rPr>
-        <w:t>R</w:t>
-      </w:r>
-      <w:r>
-        <w:rPr>
-          <w:lang w:val="en-US"/>
-        </w:rPr>
-        <w:t>” for the R</w:t>
-      </w:r>
-      <w:r>
-        <w:rPr>
-          <w:lang w:val="en-US"/>
-        </w:rPr>
-        <w:t xml:space="preserve">ead Only </w:t>
-      </w:r>
-      <w:r>
-        <w:rPr>
-          <w:lang w:val="en-US"/>
-        </w:rPr>
-        <w:t>user “</w:t>
-      </w:r>
-      <w:proofErr w:type="spellStart"/>
-      <w:r>
-        <w:rPr>
-          <w:lang w:val="en-US"/>
-        </w:rPr>
-        <w:t>ginnastica_</w:t>
-      </w:r>
-      <w:r>
-        <w:rPr>
-          <w:lang w:val="en-US"/>
-        </w:rPr>
-        <w:t>readonly</w:t>
+        <w:t>“PostgreSQL35R” for the Read Only user “</w:t>
+      </w:r>
+      <w:proofErr w:type="spellStart"/>
+      <w:r>
+        <w:rPr>
+          <w:lang w:val="en-US"/>
+        </w:rPr>
+        <w:t>ginnastica_readonly</w:t>
       </w:r>
       <w:proofErr w:type="spellEnd"/>
       <w:r>
@@ -1058,6 +1028,7 @@
           <w:noProof/>
           <w:lang w:eastAsia="de-CH"/>
         </w:rPr>
+        <w:lastRenderedPageBreak/>
         <w:drawing>
           <wp:inline distT="0" distB="0" distL="0" distR="0">
             <wp:extent cx="3790950" cy="3086563"/>
@@ -1184,6 +1155,7 @@
           <w:noProof/>
           <w:lang w:eastAsia="de-CH"/>
         </w:rPr>
+        <w:lastRenderedPageBreak/>
         <w:drawing>
           <wp:inline distT="0" distB="0" distL="0" distR="0">
             <wp:extent cx="3835400" cy="3122754"/>
@@ -1268,6 +1240,7 @@
         <w:rPr>
           <w:lang w:val="en-US"/>
         </w:rPr>
+        <w:lastRenderedPageBreak/>
         <w:t>Flags</w:t>
       </w:r>
       <w:r>
@@ -1412,6 +1385,7 @@
         <w:rPr>
           <w:lang w:val="en-US"/>
         </w:rPr>
+        <w:lastRenderedPageBreak/>
         <w:t>Postgres Database</w:t>
       </w:r>
     </w:p>
@@ -1732,8 +1706,6 @@
         </w:rPr>
         <w:t>;</w:t>
       </w:r>
-      <w:bookmarkStart w:id="0" w:name="_GoBack"/>
-      <w:bookmarkEnd w:id="0"/>
     </w:p>
     <w:p>
       <w:pPr>
@@ -2212,6 +2184,7 @@
           <w:noProof/>
           <w:lang w:eastAsia="de-CH"/>
         </w:rPr>
+        <w:lastRenderedPageBreak/>
         <w:drawing>
           <wp:inline distT="0" distB="0" distL="0" distR="0">
             <wp:extent cx="3195893" cy="1959429"/>
@@ -2279,6 +2252,7 @@
         <w:rPr>
           <w:lang w:val="en-US"/>
         </w:rPr>
+        <w:lastRenderedPageBreak/>
         <w:t>Deploying the Application</w:t>
       </w:r>
     </w:p>
@@ -2386,6 +2360,8 @@
         </w:rPr>
         <w:t>windeployqt</w:t>
       </w:r>
+      <w:bookmarkStart w:id="0" w:name="_GoBack"/>
+      <w:bookmarkEnd w:id="0"/>
       <w:proofErr w:type="spellEnd"/>
       <w:r>
         <w:rPr>
@@ -2393,13 +2369,6 @@
           <w:lang w:val="en-US"/>
         </w:rPr>
         <w:t xml:space="preserve"> </w:t>
-      </w:r>
-      <w:r>
-        <w:rPr>
-          <w:rFonts w:ascii="Consolas" w:hAnsi="Consolas" w:cs="Consolas"/>
-          <w:lang w:val="en-US"/>
-        </w:rPr>
-        <w:t xml:space="preserve">–-quick </w:t>
       </w:r>
       <w:r>
         <w:rPr>

</xml_diff>

<commit_message>
PDF footer + MGDeploy created
</commit_message>
<xml_diff>
--- a/setup/setup_environment.docx
+++ b/setup/setup_environment.docx
@@ -1,6 +1,6 @@
 
 <file path=word/document.xml><?xml version="1.0" encoding="utf-8"?>
-<w:document xmlns:wpc="http://schemas.microsoft.com/office/word/2010/wordprocessingCanvas" xmlns:cx="http://schemas.microsoft.com/office/drawing/2014/chartex" xmlns:cx1="http://schemas.microsoft.com/office/drawing/2015/9/8/chartex" xmlns:cx2="http://schemas.microsoft.com/office/drawing/2015/10/21/chartex" xmlns:mc="http://schemas.openxmlformats.org/markup-compatibility/2006" xmlns:o="urn:schemas-microsoft-com:office:office" xmlns:r="http://schemas.openxmlformats.org/officeDocument/2006/relationships" xmlns:m="http://schemas.openxmlformats.org/officeDocument/2006/math" xmlns:v="urn:schemas-microsoft-com:vml" xmlns:wp14="http://schemas.microsoft.com/office/word/2010/wordprocessingDrawing" xmlns:wp="http://schemas.openxmlformats.org/drawingml/2006/wordprocessingDrawing" xmlns:w10="urn:schemas-microsoft-com:office:word" xmlns:w="http://schemas.openxmlformats.org/wordprocessingml/2006/main" xmlns:w14="http://schemas.microsoft.com/office/word/2010/wordml" xmlns:w15="http://schemas.microsoft.com/office/word/2012/wordml" xmlns:w16se="http://schemas.microsoft.com/office/word/2015/wordml/symex" xmlns:wpg="http://schemas.microsoft.com/office/word/2010/wordprocessingGroup" xmlns:wpi="http://schemas.microsoft.com/office/word/2010/wordprocessingInk" xmlns:wne="http://schemas.microsoft.com/office/word/2006/wordml" xmlns:wps="http://schemas.microsoft.com/office/word/2010/wordprocessingShape" mc:Ignorable="w14 w15 w16se wp14">
+<w:document xmlns:wpc="http://schemas.microsoft.com/office/word/2010/wordprocessingCanvas" xmlns:cx="http://schemas.microsoft.com/office/drawing/2014/chartex" xmlns:cx1="http://schemas.microsoft.com/office/drawing/2015/9/8/chartex" xmlns:cx2="http://schemas.microsoft.com/office/drawing/2015/10/21/chartex" xmlns:cx3="http://schemas.microsoft.com/office/drawing/2016/5/9/chartex" xmlns:cx4="http://schemas.microsoft.com/office/drawing/2016/5/10/chartex" xmlns:cx5="http://schemas.microsoft.com/office/drawing/2016/5/11/chartex" xmlns:cx6="http://schemas.microsoft.com/office/drawing/2016/5/12/chartex" xmlns:cx7="http://schemas.microsoft.com/office/drawing/2016/5/13/chartex" xmlns:cx8="http://schemas.microsoft.com/office/drawing/2016/5/14/chartex" xmlns:mc="http://schemas.openxmlformats.org/markup-compatibility/2006" xmlns:aink="http://schemas.microsoft.com/office/drawing/2016/ink" xmlns:am3d="http://schemas.microsoft.com/office/drawing/2017/model3d" xmlns:o="urn:schemas-microsoft-com:office:office" xmlns:r="http://schemas.openxmlformats.org/officeDocument/2006/relationships" xmlns:m="http://schemas.openxmlformats.org/officeDocument/2006/math" xmlns:v="urn:schemas-microsoft-com:vml" xmlns:wp14="http://schemas.microsoft.com/office/word/2010/wordprocessingDrawing" xmlns:wp="http://schemas.openxmlformats.org/drawingml/2006/wordprocessingDrawing" xmlns:w10="urn:schemas-microsoft-com:office:word" xmlns:w="http://schemas.openxmlformats.org/wordprocessingml/2006/main" xmlns:w14="http://schemas.microsoft.com/office/word/2010/wordml" xmlns:w15="http://schemas.microsoft.com/office/word/2012/wordml" xmlns:w16cid="http://schemas.microsoft.com/office/word/2016/wordml/cid" xmlns:w16se="http://schemas.microsoft.com/office/word/2015/wordml/symex" xmlns:wpg="http://schemas.microsoft.com/office/word/2010/wordprocessingGroup" xmlns:wpi="http://schemas.microsoft.com/office/word/2010/wordprocessingInk" xmlns:wne="http://schemas.microsoft.com/office/word/2006/wordml" xmlns:wps="http://schemas.microsoft.com/office/word/2010/wordprocessingShape" mc:Ignorable="w14 w15 w16se w16cid wp14">
   <w:body>
     <w:p>
       <w:pPr>
@@ -1060,8 +1060,6 @@
           </wp:inline>
         </w:drawing>
       </w:r>
-      <w:bookmarkStart w:id="0" w:name="_GoBack"/>
-      <w:bookmarkEnd w:id="0"/>
     </w:p>
     <w:p>
       <w:pPr>
@@ -2362,48 +2360,66 @@
           <w:rFonts w:ascii="Consolas" w:hAnsi="Consolas" w:cs="Consolas"/>
           <w:lang w:val="en-US"/>
         </w:rPr>
-        <w:t>cd C:\Private\MemorialGander\build-MGShowRanking-Desktop_Qt_5_7_0_MinGW_32bit-Release\release</w:t>
-      </w:r>
-    </w:p>
-    <w:p>
-      <w:pPr>
+        <w:t>cd C:\Private\MemorialGander\build-MGShowRanking-Desktop_Qt_5_</w:t>
+      </w:r>
+      <w:r>
         <w:rPr>
           <w:rFonts w:ascii="Consolas" w:hAnsi="Consolas" w:cs="Consolas"/>
           <w:lang w:val="en-US"/>
         </w:rPr>
-      </w:pPr>
-    </w:p>
-    <w:p>
-      <w:pPr>
+        <w:t>x</w:t>
+      </w:r>
+      <w:r>
         <w:rPr>
           <w:rFonts w:ascii="Consolas" w:hAnsi="Consolas" w:cs="Consolas"/>
           <w:lang w:val="en-US"/>
         </w:rPr>
-      </w:pPr>
-      <w:r>
+        <w:t>_0_MinGW_32bit-Release\release</w:t>
+      </w:r>
+    </w:p>
+    <w:p>
+      <w:pPr>
         <w:rPr>
           <w:rFonts w:ascii="Consolas" w:hAnsi="Consolas" w:cs="Consolas"/>
           <w:lang w:val="en-US"/>
         </w:rPr>
+      </w:pPr>
+    </w:p>
+    <w:p>
+      <w:pPr>
+        <w:rPr>
+          <w:rFonts w:cstheme="minorHAnsi"/>
+          <w:lang w:val="en-US"/>
+        </w:rPr>
+      </w:pPr>
+      <w:r>
+        <w:rPr>
+          <w:rFonts w:cstheme="minorHAnsi"/>
+          <w:lang w:val="en-US"/>
+        </w:rPr>
         <w:t>Call</w:t>
       </w:r>
-    </w:p>
-    <w:p>
-      <w:pPr>
-        <w:pStyle w:val="ListParagraph"/>
-        <w:numPr>
-          <w:ilvl w:val="0"/>
-          <w:numId w:val="1"/>
-        </w:numPr>
-        <w:rPr>
-          <w:rFonts w:ascii="Consolas" w:hAnsi="Consolas" w:cs="Consolas"/>
-          <w:lang w:val="en-US"/>
-        </w:rPr>
-      </w:pPr>
-      <w:proofErr w:type="spellStart"/>
-      <w:r>
-        <w:rPr>
-          <w:rFonts w:ascii="Consolas" w:hAnsi="Consolas" w:cs="Consolas"/>
+      <w:r>
+        <w:rPr>
+          <w:rFonts w:cstheme="minorHAnsi"/>
+          <w:lang w:val="en-US"/>
+        </w:rPr>
+        <w:t xml:space="preserve"> twice</w:t>
+      </w:r>
+    </w:p>
+    <w:p>
+      <w:pPr>
+        <w:rPr>
+          <w:rFonts w:cstheme="minorHAnsi"/>
+          <w:i/>
+          <w:lang w:val="en-US"/>
+        </w:rPr>
+      </w:pPr>
+      <w:proofErr w:type="spellStart"/>
+      <w:r>
+        <w:rPr>
+          <w:rFonts w:cstheme="minorHAnsi"/>
+          <w:i/>
           <w:lang w:val="en-US"/>
         </w:rPr>
         <w:t>windeployqt</w:t>
@@ -2411,22 +2427,116 @@
       <w:proofErr w:type="spellEnd"/>
       <w:r>
         <w:rPr>
-          <w:rFonts w:ascii="Consolas" w:hAnsi="Consolas" w:cs="Consolas"/>
+          <w:rFonts w:cstheme="minorHAnsi"/>
+          <w:i/>
+          <w:lang w:val="en-US"/>
+        </w:rPr>
+        <w:t xml:space="preserve"> --release --</w:t>
+      </w:r>
+      <w:proofErr w:type="spellStart"/>
+      <w:r>
+        <w:rPr>
+          <w:rFonts w:cstheme="minorHAnsi"/>
+          <w:i/>
+          <w:lang w:val="en-US"/>
+        </w:rPr>
+        <w:t>qmldir</w:t>
+      </w:r>
+      <w:proofErr w:type="spellEnd"/>
+      <w:r>
+        <w:rPr>
+          <w:rFonts w:cstheme="minorHAnsi"/>
+          <w:i/>
           <w:lang w:val="en-US"/>
         </w:rPr>
         <w:t xml:space="preserve"> </w:t>
       </w:r>
-      <w:r>
-        <w:rPr>
-          <w:rFonts w:ascii="Consolas" w:hAnsi="Consolas" w:cs="Consolas"/>
-          <w:lang w:val="en-US"/>
-        </w:rPr>
-        <w:t>--</w:t>
-      </w:r>
-      <w:proofErr w:type="spellStart"/>
-      <w:r>
-        <w:rPr>
-          <w:rFonts w:ascii="Consolas" w:hAnsi="Consolas" w:cs="Consolas"/>
+      <w:proofErr w:type="gramStart"/>
+      <w:r>
+        <w:rPr>
+          <w:rFonts w:cstheme="minorHAnsi"/>
+          <w:i/>
+          <w:lang w:val="en-US"/>
+        </w:rPr>
+        <w:t>"..</w:t>
+      </w:r>
+      <w:proofErr w:type="gramEnd"/>
+      <w:r>
+        <w:rPr>
+          <w:rFonts w:cstheme="minorHAnsi"/>
+          <w:i/>
+          <w:lang w:val="en-US"/>
+        </w:rPr>
+        <w:t>\..\</w:t>
+      </w:r>
+      <w:proofErr w:type="spellStart"/>
+      <w:r>
+        <w:rPr>
+          <w:rFonts w:cstheme="minorHAnsi"/>
+          <w:i/>
+          <w:lang w:val="en-US"/>
+        </w:rPr>
+        <w:t>MGCommon</w:t>
+      </w:r>
+      <w:proofErr w:type="spellEnd"/>
+      <w:r>
+        <w:rPr>
+          <w:rFonts w:cstheme="minorHAnsi"/>
+          <w:i/>
+          <w:lang w:val="en-US"/>
+        </w:rPr>
+        <w:t>\</w:t>
+      </w:r>
+      <w:proofErr w:type="spellStart"/>
+      <w:r>
+        <w:rPr>
+          <w:rFonts w:cstheme="minorHAnsi"/>
+          <w:i/>
+          <w:lang w:val="en-US"/>
+        </w:rPr>
+        <w:t>qml</w:t>
+      </w:r>
+      <w:proofErr w:type="spellEnd"/>
+      <w:r>
+        <w:rPr>
+          <w:rFonts w:cstheme="minorHAnsi"/>
+          <w:i/>
+          <w:lang w:val="en-US"/>
+        </w:rPr>
+        <w:t>-styles" .</w:t>
+      </w:r>
+    </w:p>
+    <w:p>
+      <w:pPr>
+        <w:rPr>
+          <w:rFonts w:cstheme="minorHAnsi"/>
+          <w:i/>
+          <w:lang w:val="en-US"/>
+        </w:rPr>
+      </w:pPr>
+      <w:proofErr w:type="spellStart"/>
+      <w:r>
+        <w:rPr>
+          <w:rFonts w:cstheme="minorHAnsi"/>
+          <w:i/>
+          <w:lang w:val="en-US"/>
+        </w:rPr>
+        <w:t>windeployqt</w:t>
+      </w:r>
+      <w:proofErr w:type="spellEnd"/>
+      <w:r>
+        <w:rPr>
+          <w:rFonts w:cstheme="minorHAnsi"/>
+          <w:i/>
+          <w:lang w:val="en-US"/>
+        </w:rPr>
+        <w:t xml:space="preserve"> --release --</w:t>
+      </w:r>
+      <w:proofErr w:type="spellStart"/>
+      <w:r>
+        <w:rPr>
+          <w:rFonts w:cstheme="minorHAnsi"/>
+          <w:i/>
           <w:lang w:val="en-US"/>
         </w:rPr>
         <w:t>qmldir</w:t>
@@ -2434,7 +2544,8 @@
       <w:proofErr w:type="spellEnd"/>
       <w:r>
         <w:rPr>
-          <w:rFonts w:ascii="Consolas" w:hAnsi="Consolas" w:cs="Consolas"/>
+          <w:rFonts w:cstheme="minorHAnsi"/>
+          <w:i/>
           <w:lang w:val="en-US"/>
         </w:rPr>
         <w:t xml:space="preserve"> </w:t>
@@ -2442,7 +2553,8 @@
       <w:proofErr w:type="gramStart"/>
       <w:r>
         <w:rPr>
-          <w:rFonts w:ascii="Consolas" w:hAnsi="Consolas" w:cs="Consolas"/>
+          <w:rFonts w:cstheme="minorHAnsi"/>
+          <w:i/>
           <w:lang w:val="en-US"/>
         </w:rPr>
         <w:t>"..</w:t>
@@ -2450,7 +2562,8 @@
       <w:proofErr w:type="gramEnd"/>
       <w:r>
         <w:rPr>
-          <w:rFonts w:ascii="Consolas" w:hAnsi="Consolas" w:cs="Consolas"/>
+          <w:rFonts w:cstheme="minorHAnsi"/>
+          <w:i/>
           <w:lang w:val="en-US"/>
         </w:rPr>
         <w:t>\..\</w:t>
@@ -2458,7 +2571,99 @@
       <w:proofErr w:type="spellStart"/>
       <w:r>
         <w:rPr>
-          <w:rFonts w:ascii="Consolas" w:hAnsi="Consolas" w:cs="Consolas"/>
+          <w:rFonts w:cstheme="minorHAnsi"/>
+          <w:i/>
+          <w:lang w:val="en-US"/>
+        </w:rPr>
+        <w:t>MGInsertScore</w:t>
+      </w:r>
+      <w:proofErr w:type="spellEnd"/>
+      <w:r>
+        <w:rPr>
+          <w:rFonts w:cstheme="minorHAnsi"/>
+          <w:i/>
+          <w:lang w:val="en-US"/>
+        </w:rPr>
+        <w:t>\</w:t>
+      </w:r>
+      <w:proofErr w:type="spellStart"/>
+      <w:r>
+        <w:rPr>
+          <w:rFonts w:cstheme="minorHAnsi"/>
+          <w:i/>
+          <w:lang w:val="en-US"/>
+        </w:rPr>
+        <w:t>src</w:t>
+      </w:r>
+      <w:proofErr w:type="spellEnd"/>
+      <w:r>
+        <w:rPr>
+          <w:rFonts w:cstheme="minorHAnsi"/>
+          <w:i/>
+          <w:lang w:val="en-US"/>
+        </w:rPr>
+        <w:t>\</w:t>
+      </w:r>
+      <w:proofErr w:type="spellStart"/>
+      <w:r>
+        <w:rPr>
+          <w:rFonts w:cstheme="minorHAnsi"/>
+          <w:i/>
+          <w:lang w:val="en-US"/>
+        </w:rPr>
+        <w:t>qml</w:t>
+      </w:r>
+      <w:proofErr w:type="spellEnd"/>
+      <w:r>
+        <w:rPr>
+          <w:rFonts w:cstheme="minorHAnsi"/>
+          <w:i/>
+          <w:lang w:val="en-US"/>
+        </w:rPr>
+        <w:t>" .</w:t>
+      </w:r>
+    </w:p>
+    <w:p>
+      <w:pPr>
+        <w:rPr>
+          <w:rFonts w:cstheme="minorHAnsi"/>
+          <w:i/>
+          <w:lang w:val="en-US"/>
+        </w:rPr>
+      </w:pPr>
+    </w:p>
+    <w:p>
+      <w:pPr>
+        <w:rPr>
+          <w:lang w:val="en-US"/>
+        </w:rPr>
+      </w:pPr>
+      <w:r>
+        <w:rPr>
+          <w:rFonts w:cstheme="minorHAnsi"/>
+          <w:lang w:val="en-US"/>
+        </w:rPr>
+        <w:t xml:space="preserve">repeat the same procedure for both </w:t>
+      </w:r>
+      <w:proofErr w:type="spellStart"/>
+      <w:r>
+        <w:rPr>
+          <w:rFonts w:cstheme="minorHAnsi"/>
+          <w:lang w:val="en-US"/>
+        </w:rPr>
+        <w:t>MGInsertScore</w:t>
+      </w:r>
+      <w:proofErr w:type="spellEnd"/>
+      <w:r>
+        <w:rPr>
+          <w:rFonts w:cstheme="minorHAnsi"/>
+          <w:lang w:val="en-US"/>
+        </w:rPr>
+        <w:t xml:space="preserve"> and </w:t>
+      </w:r>
+      <w:proofErr w:type="spellStart"/>
+      <w:r>
+        <w:rPr>
           <w:lang w:val="en-US"/>
         </w:rPr>
         <w:t>MGShowRanking</w:t>
@@ -2466,89 +2671,111 @@
       <w:proofErr w:type="spellEnd"/>
       <w:r>
         <w:rPr>
-          <w:rFonts w:ascii="Consolas" w:hAnsi="Consolas" w:cs="Consolas"/>
-          <w:lang w:val="en-US"/>
-        </w:rPr>
-        <w:t>\</w:t>
-      </w:r>
-      <w:proofErr w:type="spellStart"/>
-      <w:r>
-        <w:rPr>
-          <w:rFonts w:ascii="Consolas" w:hAnsi="Consolas" w:cs="Consolas"/>
-          <w:lang w:val="en-US"/>
-        </w:rPr>
-        <w:t>src</w:t>
-      </w:r>
-      <w:proofErr w:type="spellEnd"/>
-      <w:r>
-        <w:rPr>
-          <w:rFonts w:ascii="Consolas" w:hAnsi="Consolas" w:cs="Consolas"/>
-          <w:lang w:val="en-US"/>
-        </w:rPr>
-        <w:t>\</w:t>
-      </w:r>
-      <w:proofErr w:type="spellStart"/>
-      <w:r>
-        <w:rPr>
-          <w:rFonts w:ascii="Consolas" w:hAnsi="Consolas" w:cs="Consolas"/>
-          <w:lang w:val="en-US"/>
-        </w:rPr>
-        <w:t>qml</w:t>
-      </w:r>
-      <w:proofErr w:type="spellEnd"/>
-      <w:r>
-        <w:rPr>
-          <w:rFonts w:ascii="Consolas" w:hAnsi="Consolas" w:cs="Consolas"/>
-          <w:lang w:val="en-US"/>
-        </w:rPr>
-        <w:t xml:space="preserve"> ..\..\</w:t>
-      </w:r>
-      <w:proofErr w:type="spellStart"/>
-      <w:r>
-        <w:rPr>
-          <w:rFonts w:ascii="Consolas" w:hAnsi="Consolas" w:cs="Consolas"/>
-          <w:lang w:val="en-US"/>
-        </w:rPr>
-        <w:t>MGCommon</w:t>
-      </w:r>
-      <w:proofErr w:type="spellEnd"/>
-      <w:r>
-        <w:rPr>
-          <w:rFonts w:ascii="Consolas" w:hAnsi="Consolas" w:cs="Consolas"/>
-          <w:lang w:val="en-US"/>
-        </w:rPr>
-        <w:t>\</w:t>
-      </w:r>
-      <w:proofErr w:type="spellStart"/>
-      <w:r>
-        <w:rPr>
-          <w:rFonts w:ascii="Consolas" w:hAnsi="Consolas" w:cs="Consolas"/>
-          <w:lang w:val="en-US"/>
-        </w:rPr>
-        <w:t>qml</w:t>
-      </w:r>
-      <w:proofErr w:type="spellEnd"/>
-      <w:r>
-        <w:rPr>
-          <w:rFonts w:ascii="Consolas" w:hAnsi="Consolas" w:cs="Consolas"/>
-          <w:lang w:val="en-US"/>
-        </w:rPr>
-        <w:t>-styles" .</w:t>
-      </w:r>
-    </w:p>
-    <w:p>
-      <w:pPr>
-        <w:rPr>
-          <w:lang w:val="en-US"/>
-        </w:rPr>
-      </w:pPr>
-    </w:p>
-    <w:p>
-      <w:pPr>
-        <w:rPr>
-          <w:lang w:val="en-US"/>
-        </w:rPr>
-      </w:pPr>
+          <w:lang w:val="en-US"/>
+        </w:rPr>
+        <w:t xml:space="preserve">, then copy one of them to the </w:t>
+      </w:r>
+      <w:proofErr w:type="spellStart"/>
+      <w:r>
+        <w:rPr>
+          <w:lang w:val="en-US"/>
+        </w:rPr>
+        <w:t>MGDeploy</w:t>
+      </w:r>
+      <w:proofErr w:type="spellEnd"/>
+      <w:r>
+        <w:rPr>
+          <w:lang w:val="en-US"/>
+        </w:rPr>
+        <w:t xml:space="preserve"> folder and remove all *.</w:t>
+      </w:r>
+      <w:proofErr w:type="spellStart"/>
+      <w:r>
+        <w:rPr>
+          <w:lang w:val="en-US"/>
+        </w:rPr>
+        <w:t>cpp</w:t>
+      </w:r>
+      <w:proofErr w:type="spellEnd"/>
+      <w:r>
+        <w:rPr>
+          <w:lang w:val="en-US"/>
+        </w:rPr>
+        <w:t>/.h</w:t>
+      </w:r>
+      <w:proofErr w:type="gramStart"/>
+      <w:r>
+        <w:rPr>
+          <w:lang w:val="en-US"/>
+        </w:rPr>
+        <w:t>/.o</w:t>
+      </w:r>
+      <w:proofErr w:type="gramEnd"/>
+      <w:r>
+        <w:rPr>
+          <w:lang w:val="en-US"/>
+        </w:rPr>
+        <w:t xml:space="preserve"> files.</w:t>
+      </w:r>
+    </w:p>
+    <w:p>
+      <w:pPr>
+        <w:rPr>
+          <w:rFonts w:cstheme="minorHAnsi"/>
+          <w:lang w:val="en-US"/>
+        </w:rPr>
+      </w:pPr>
+      <w:r>
+        <w:rPr>
+          <w:lang w:val="en-US"/>
+        </w:rPr>
+        <w:t xml:space="preserve">Copy both release *.exe files into the </w:t>
+      </w:r>
+      <w:proofErr w:type="spellStart"/>
+      <w:r>
+        <w:rPr>
+          <w:lang w:val="en-US"/>
+        </w:rPr>
+        <w:t>MGDeploy</w:t>
+      </w:r>
+      <w:proofErr w:type="spellEnd"/>
+      <w:r>
+        <w:rPr>
+          <w:lang w:val="en-US"/>
+        </w:rPr>
+        <w:t xml:space="preserve"> folder. Both applications </w:t>
+      </w:r>
+      <w:proofErr w:type="gramStart"/>
+      <w:r>
+        <w:rPr>
+          <w:lang w:val="en-US"/>
+        </w:rPr>
+        <w:t>uses</w:t>
+      </w:r>
+      <w:proofErr w:type="gramEnd"/>
+      <w:r>
+        <w:rPr>
+          <w:lang w:val="en-US"/>
+        </w:rPr>
+        <w:t xml:space="preserve"> the same .</w:t>
+      </w:r>
+      <w:proofErr w:type="spellStart"/>
+      <w:r>
+        <w:rPr>
+          <w:lang w:val="en-US"/>
+        </w:rPr>
+        <w:t>dll</w:t>
+      </w:r>
+      <w:proofErr w:type="spellEnd"/>
+    </w:p>
+    <w:p>
+      <w:pPr>
+        <w:rPr>
+          <w:lang w:val="en-US"/>
+        </w:rPr>
+      </w:pPr>
+      <w:bookmarkStart w:id="0" w:name="_GoBack"/>
+      <w:bookmarkEnd w:id="0"/>
       <w:r>
         <w:rPr>
           <w:lang w:val="en-US"/>
@@ -2656,7 +2883,7 @@
 </file>
 
 <file path=word/numbering.xml><?xml version="1.0" encoding="utf-8"?>
-<w:numbering xmlns:wpc="http://schemas.microsoft.com/office/word/2010/wordprocessingCanvas" xmlns:cx="http://schemas.microsoft.com/office/drawing/2014/chartex" xmlns:cx1="http://schemas.microsoft.com/office/drawing/2015/9/8/chartex" xmlns:cx2="http://schemas.microsoft.com/office/drawing/2015/10/21/chartex" xmlns:mc="http://schemas.openxmlformats.org/markup-compatibility/2006" xmlns:o="urn:schemas-microsoft-com:office:office" xmlns:r="http://schemas.openxmlformats.org/officeDocument/2006/relationships" xmlns:m="http://schemas.openxmlformats.org/officeDocument/2006/math" xmlns:v="urn:schemas-microsoft-com:vml" xmlns:wp14="http://schemas.microsoft.com/office/word/2010/wordprocessingDrawing" xmlns:wp="http://schemas.openxmlformats.org/drawingml/2006/wordprocessingDrawing" xmlns:w10="urn:schemas-microsoft-com:office:word" xmlns:w="http://schemas.openxmlformats.org/wordprocessingml/2006/main" xmlns:w14="http://schemas.microsoft.com/office/word/2010/wordml" xmlns:w15="http://schemas.microsoft.com/office/word/2012/wordml" xmlns:w16se="http://schemas.microsoft.com/office/word/2015/wordml/symex" xmlns:wpg="http://schemas.microsoft.com/office/word/2010/wordprocessingGroup" xmlns:wpi="http://schemas.microsoft.com/office/word/2010/wordprocessingInk" xmlns:wne="http://schemas.microsoft.com/office/word/2006/wordml" xmlns:wps="http://schemas.microsoft.com/office/word/2010/wordprocessingShape" mc:Ignorable="w14 w15 w16se wp14">
+<w:numbering xmlns:wpc="http://schemas.microsoft.com/office/word/2010/wordprocessingCanvas" xmlns:cx="http://schemas.microsoft.com/office/drawing/2014/chartex" xmlns:cx1="http://schemas.microsoft.com/office/drawing/2015/9/8/chartex" xmlns:cx2="http://schemas.microsoft.com/office/drawing/2015/10/21/chartex" xmlns:cx3="http://schemas.microsoft.com/office/drawing/2016/5/9/chartex" xmlns:cx4="http://schemas.microsoft.com/office/drawing/2016/5/10/chartex" xmlns:cx5="http://schemas.microsoft.com/office/drawing/2016/5/11/chartex" xmlns:cx6="http://schemas.microsoft.com/office/drawing/2016/5/12/chartex" xmlns:cx7="http://schemas.microsoft.com/office/drawing/2016/5/13/chartex" xmlns:cx8="http://schemas.microsoft.com/office/drawing/2016/5/14/chartex" xmlns:mc="http://schemas.openxmlformats.org/markup-compatibility/2006" xmlns:aink="http://schemas.microsoft.com/office/drawing/2016/ink" xmlns:am3d="http://schemas.microsoft.com/office/drawing/2017/model3d" xmlns:o="urn:schemas-microsoft-com:office:office" xmlns:r="http://schemas.openxmlformats.org/officeDocument/2006/relationships" xmlns:m="http://schemas.openxmlformats.org/officeDocument/2006/math" xmlns:v="urn:schemas-microsoft-com:vml" xmlns:wp14="http://schemas.microsoft.com/office/word/2010/wordprocessingDrawing" xmlns:wp="http://schemas.openxmlformats.org/drawingml/2006/wordprocessingDrawing" xmlns:w10="urn:schemas-microsoft-com:office:word" xmlns:w="http://schemas.openxmlformats.org/wordprocessingml/2006/main" xmlns:w14="http://schemas.microsoft.com/office/word/2010/wordml" xmlns:w15="http://schemas.microsoft.com/office/word/2012/wordml" xmlns:w16cid="http://schemas.microsoft.com/office/word/2016/wordml/cid" xmlns:w16se="http://schemas.microsoft.com/office/word/2015/wordml/symex" xmlns:wpg="http://schemas.microsoft.com/office/word/2010/wordprocessingGroup" xmlns:wpi="http://schemas.microsoft.com/office/word/2010/wordprocessingInk" xmlns:wne="http://schemas.microsoft.com/office/word/2006/wordml" xmlns:wps="http://schemas.microsoft.com/office/word/2010/wordprocessingShape" mc:Ignorable="w14 w15 w16se w16cid wp14">
   <w:abstractNum w:abstractNumId="0" w15:restartNumberingAfterBreak="0">
     <w:nsid w:val="10361354"/>
     <w:multiLevelType w:val="hybridMultilevel"/>
@@ -3275,7 +3502,7 @@
 </file>
 
 <file path=word/styles.xml><?xml version="1.0" encoding="utf-8"?>
-<w:styles xmlns:mc="http://schemas.openxmlformats.org/markup-compatibility/2006" xmlns:r="http://schemas.openxmlformats.org/officeDocument/2006/relationships" xmlns:w="http://schemas.openxmlformats.org/wordprocessingml/2006/main" xmlns:w14="http://schemas.microsoft.com/office/word/2010/wordml" xmlns:w15="http://schemas.microsoft.com/office/word/2012/wordml" xmlns:w16se="http://schemas.microsoft.com/office/word/2015/wordml/symex" mc:Ignorable="w14 w15 w16se">
+<w:styles xmlns:mc="http://schemas.openxmlformats.org/markup-compatibility/2006" xmlns:r="http://schemas.openxmlformats.org/officeDocument/2006/relationships" xmlns:w="http://schemas.openxmlformats.org/wordprocessingml/2006/main" xmlns:w14="http://schemas.microsoft.com/office/word/2010/wordml" xmlns:w15="http://schemas.microsoft.com/office/word/2012/wordml" xmlns:w16cid="http://schemas.microsoft.com/office/word/2016/wordml/cid" xmlns:w16se="http://schemas.microsoft.com/office/word/2015/wordml/symex" mc:Ignorable="w14 w15 w16se w16cid">
   <w:docDefaults>
     <w:rPrDefault>
       <w:rPr>
@@ -3291,7 +3518,7 @@
       </w:pPr>
     </w:pPrDefault>
   </w:docDefaults>
-  <w:latentStyles w:defLockedState="0" w:defUIPriority="99" w:defSemiHidden="0" w:defUnhideWhenUsed="0" w:defQFormat="0" w:count="372">
+  <w:latentStyles w:defLockedState="0" w:defUIPriority="99" w:defSemiHidden="0" w:defUnhideWhenUsed="0" w:defQFormat="0" w:count="375">
     <w:lsdException w:name="Normal" w:uiPriority="0" w:qFormat="1"/>
     <w:lsdException w:name="heading 1" w:uiPriority="9" w:qFormat="1"/>
     <w:lsdException w:name="heading 2" w:semiHidden="1" w:uiPriority="9" w:unhideWhenUsed="1" w:qFormat="1"/>
@@ -3397,7 +3624,6 @@
     <w:lsdException w:name="HTML Sample" w:semiHidden="1" w:unhideWhenUsed="1"/>
     <w:lsdException w:name="HTML Typewriter" w:semiHidden="1" w:unhideWhenUsed="1"/>
     <w:lsdException w:name="HTML Variable" w:semiHidden="1" w:unhideWhenUsed="1"/>
-    <w:lsdException w:name="Normal Table" w:semiHidden="1" w:unhideWhenUsed="1"/>
     <w:lsdException w:name="annotation subject" w:semiHidden="1" w:unhideWhenUsed="1"/>
     <w:lsdException w:name="No List" w:semiHidden="1" w:unhideWhenUsed="1"/>
     <w:lsdException w:name="Outline List 1" w:semiHidden="1" w:unhideWhenUsed="1"/>
@@ -3442,7 +3668,6 @@
     <w:lsdException w:name="Table Professional" w:semiHidden="1" w:unhideWhenUsed="1"/>
     <w:lsdException w:name="Table Subtle 1" w:semiHidden="1" w:unhideWhenUsed="1"/>
     <w:lsdException w:name="Table Subtle 2" w:semiHidden="1" w:unhideWhenUsed="1"/>
-    <w:lsdException w:name="Table Web 1" w:semiHidden="1" w:unhideWhenUsed="1"/>
     <w:lsdException w:name="Table Web 2" w:semiHidden="1" w:unhideWhenUsed="1"/>
     <w:lsdException w:name="Table Web 3" w:semiHidden="1" w:unhideWhenUsed="1"/>
     <w:lsdException w:name="Balloon Text" w:semiHidden="1" w:unhideWhenUsed="1"/>
@@ -3664,6 +3889,9 @@
     <w:lsdException w:name="List Table 6 Colorful Accent 6" w:uiPriority="51"/>
     <w:lsdException w:name="List Table 7 Colorful Accent 6" w:uiPriority="52"/>
     <w:lsdException w:name="Mention" w:semiHidden="1" w:unhideWhenUsed="1"/>
+    <w:lsdException w:name="Smart Hyperlink" w:semiHidden="1" w:unhideWhenUsed="1"/>
+    <w:lsdException w:name="Hashtag" w:semiHidden="1" w:unhideWhenUsed="1"/>
+    <w:lsdException w:name="Unresolved Mention" w:semiHidden="1" w:unhideWhenUsed="1"/>
   </w:latentStyles>
   <w:style w:type="paragraph" w:default="1" w:styleId="Normal">
     <w:name w:val="Normal"/>

</xml_diff>